<commit_message>
Modelling & Requirements (a little bit)
</commit_message>
<xml_diff>
--- a/Functioneel Ontwerp.docx
+++ b/Functioneel Ontwerp.docx
@@ -360,7 +360,7 @@
                 <w:pPr>
                   <w:pStyle w:val="TOC1"/>
                   <w:tabs>
-                    <w:tab w:val="left" w:pos="440"/>
+                    <w:tab w:val="left" w:pos="480"/>
                     <w:tab w:val="right" w:leader="dot" w:pos="10790"/>
                   </w:tabs>
                   <w:rPr>
@@ -380,7 +380,7 @@
                 <w:r>
                   <w:fldChar w:fldCharType="separate"/>
                 </w:r>
-                <w:hyperlink w:anchor="_Toc113446864" w:history="1">
+                <w:hyperlink w:anchor="_Toc114046310" w:history="1">
                   <w:r>
                     <w:rPr>
                       <w:rStyle w:val="Hyperlink"/>
@@ -424,7 +424,7 @@
                       <w:noProof/>
                       <w:webHidden/>
                     </w:rPr>
-                    <w:instrText xml:space="preserve"> PAGEREF _Toc113446864 \h </w:instrText>
+                    <w:instrText xml:space="preserve"> PAGEREF _Toc114046310 \h </w:instrText>
                   </w:r>
                   <w:r>
                     <w:rPr>
@@ -470,7 +470,7 @@
                     <w:lang w:val="en-US"/>
                   </w:rPr>
                 </w:pPr>
-                <w:hyperlink w:anchor="_Toc113446865" w:history="1">
+                <w:hyperlink w:anchor="_Toc114046311" w:history="1">
                   <w:r>
                     <w:rPr>
                       <w:rStyle w:val="Hyperlink"/>
@@ -514,7 +514,7 @@
                       <w:noProof/>
                       <w:webHidden/>
                     </w:rPr>
-                    <w:instrText xml:space="preserve"> PAGEREF _Toc113446865 \h </w:instrText>
+                    <w:instrText xml:space="preserve"> PAGEREF _Toc114046311 \h </w:instrText>
                   </w:r>
                   <w:r>
                     <w:rPr>
@@ -560,7 +560,7 @@
                     <w:lang w:val="en-US"/>
                   </w:rPr>
                 </w:pPr>
-                <w:hyperlink w:anchor="_Toc113446866" w:history="1">
+                <w:hyperlink w:anchor="_Toc114046312" w:history="1">
                   <w:r>
                     <w:rPr>
                       <w:rStyle w:val="Hyperlink"/>
@@ -583,7 +583,21 @@
                       <w:rStyle w:val="Hyperlink"/>
                       <w:noProof/>
                     </w:rPr>
-                    <w:t>Stakeholders</w:t>
+                    <w:t>Stakeh</w:t>
+                  </w:r>
+                  <w:r>
+                    <w:rPr>
+                      <w:rStyle w:val="Hyperlink"/>
+                      <w:noProof/>
+                    </w:rPr>
+                    <w:t>o</w:t>
+                  </w:r>
+                  <w:r>
+                    <w:rPr>
+                      <w:rStyle w:val="Hyperlink"/>
+                      <w:noProof/>
+                    </w:rPr>
+                    <w:t>lders</w:t>
                   </w:r>
                   <w:r>
                     <w:rPr>
@@ -604,7 +618,7 @@
                       <w:noProof/>
                       <w:webHidden/>
                     </w:rPr>
-                    <w:instrText xml:space="preserve"> PAGEREF _Toc113446866 \h </w:instrText>
+                    <w:instrText xml:space="preserve"> PAGEREF _Toc114046312 \h </w:instrText>
                   </w:r>
                   <w:r>
                     <w:rPr>
@@ -650,7 +664,7 @@
                     <w:lang w:val="en-US"/>
                   </w:rPr>
                 </w:pPr>
-                <w:hyperlink w:anchor="_Toc113446867" w:history="1">
+                <w:hyperlink w:anchor="_Toc114046313" w:history="1">
                   <w:r>
                     <w:rPr>
                       <w:rStyle w:val="Hyperlink"/>
@@ -694,7 +708,7 @@
                       <w:noProof/>
                       <w:webHidden/>
                     </w:rPr>
-                    <w:instrText xml:space="preserve"> PAGEREF _Toc113446867 \h </w:instrText>
+                    <w:instrText xml:space="preserve"> PAGEREF _Toc114046313 \h </w:instrText>
                   </w:r>
                   <w:r>
                     <w:rPr>
@@ -740,7 +754,7 @@
                     <w:lang w:val="en-US"/>
                   </w:rPr>
                 </w:pPr>
-                <w:hyperlink w:anchor="_Toc113446868" w:history="1">
+                <w:hyperlink w:anchor="_Toc114046314" w:history="1">
                   <w:r>
                     <w:rPr>
                       <w:rStyle w:val="Hyperlink"/>
@@ -784,7 +798,7 @@
                       <w:noProof/>
                       <w:webHidden/>
                     </w:rPr>
-                    <w:instrText xml:space="preserve"> PAGEREF _Toc113446868 \h </w:instrText>
+                    <w:instrText xml:space="preserve"> PAGEREF _Toc114046314 \h </w:instrText>
                   </w:r>
                   <w:r>
                     <w:rPr>
@@ -830,7 +844,7 @@
                     <w:lang w:val="en-US"/>
                   </w:rPr>
                 </w:pPr>
-                <w:hyperlink w:anchor="_Toc113446869" w:history="1">
+                <w:hyperlink w:anchor="_Toc114046315" w:history="1">
                   <w:r>
                     <w:rPr>
                       <w:rStyle w:val="Hyperlink"/>
@@ -874,7 +888,7 @@
                       <w:noProof/>
                       <w:webHidden/>
                     </w:rPr>
-                    <w:instrText xml:space="preserve"> PAGEREF _Toc113446869 \h </w:instrText>
+                    <w:instrText xml:space="preserve"> PAGEREF _Toc114046315 \h </w:instrText>
                   </w:r>
                   <w:r>
                     <w:rPr>
@@ -909,7 +923,7 @@
                 <w:pPr>
                   <w:pStyle w:val="TOC1"/>
                   <w:tabs>
-                    <w:tab w:val="left" w:pos="440"/>
+                    <w:tab w:val="left" w:pos="480"/>
                     <w:tab w:val="right" w:leader="dot" w:pos="10790"/>
                   </w:tabs>
                   <w:rPr>
@@ -920,7 +934,7 @@
                     <w:lang w:val="en-US"/>
                   </w:rPr>
                 </w:pPr>
-                <w:hyperlink w:anchor="_Toc113446870" w:history="1">
+                <w:hyperlink w:anchor="_Toc114046316" w:history="1">
                   <w:r>
                     <w:rPr>
                       <w:rStyle w:val="Hyperlink"/>
@@ -964,7 +978,7 @@
                       <w:noProof/>
                       <w:webHidden/>
                     </w:rPr>
-                    <w:instrText xml:space="preserve"> PAGEREF _Toc113446870 \h </w:instrText>
+                    <w:instrText xml:space="preserve"> PAGEREF _Toc114046316 \h </w:instrText>
                   </w:r>
                   <w:r>
                     <w:rPr>
@@ -999,7 +1013,7 @@
                 <w:pPr>
                   <w:pStyle w:val="TOC1"/>
                   <w:tabs>
-                    <w:tab w:val="left" w:pos="440"/>
+                    <w:tab w:val="left" w:pos="480"/>
                     <w:tab w:val="right" w:leader="dot" w:pos="10790"/>
                   </w:tabs>
                   <w:rPr>
@@ -1010,7 +1024,7 @@
                     <w:lang w:val="en-US"/>
                   </w:rPr>
                 </w:pPr>
-                <w:hyperlink w:anchor="_Toc113446871" w:history="1">
+                <w:hyperlink w:anchor="_Toc114046317" w:history="1">
                   <w:r>
                     <w:rPr>
                       <w:rStyle w:val="Hyperlink"/>
@@ -1054,7 +1068,7 @@
                       <w:noProof/>
                       <w:webHidden/>
                     </w:rPr>
-                    <w:instrText xml:space="preserve"> PAGEREF _Toc113446871 \h </w:instrText>
+                    <w:instrText xml:space="preserve"> PAGEREF _Toc114046317 \h </w:instrText>
                   </w:r>
                   <w:r>
                     <w:rPr>
@@ -1100,7 +1114,7 @@
                     <w:lang w:val="en-US"/>
                   </w:rPr>
                 </w:pPr>
-                <w:hyperlink w:anchor="_Toc113446872" w:history="1">
+                <w:hyperlink w:anchor="_Toc114046318" w:history="1">
                   <w:r>
                     <w:rPr>
                       <w:rStyle w:val="Hyperlink"/>
@@ -1144,7 +1158,7 @@
                       <w:noProof/>
                       <w:webHidden/>
                     </w:rPr>
-                    <w:instrText xml:space="preserve"> PAGEREF _Toc113446872 \h </w:instrText>
+                    <w:instrText xml:space="preserve"> PAGEREF _Toc114046318 \h </w:instrText>
                   </w:r>
                   <w:r>
                     <w:rPr>
@@ -1183,10 +1197,14 @@
                     <w:tab w:val="right" w:leader="dot" w:pos="10790"/>
                   </w:tabs>
                   <w:rPr>
+                    <w:rFonts w:eastAsiaTheme="minorEastAsia"/>
                     <w:noProof/>
+                    <w:sz w:val="22"/>
+                    <w:szCs w:val="22"/>
+                    <w:lang w:val="en-US"/>
                   </w:rPr>
                 </w:pPr>
-                <w:hyperlink w:anchor="_Toc113446873" w:history="1">
+                <w:hyperlink w:anchor="_Toc114046319" w:history="1">
                   <w:r>
                     <w:rPr>
                       <w:rStyle w:val="Hyperlink"/>
@@ -1196,7 +1214,11 @@
                   </w:r>
                   <w:r>
                     <w:rPr>
-                      <w:noProof/>
+                      <w:rFonts w:eastAsiaTheme="minorEastAsia"/>
+                      <w:noProof/>
+                      <w:sz w:val="22"/>
+                      <w:szCs w:val="22"/>
+                      <w:lang w:val="en-US"/>
                     </w:rPr>
                     <w:tab/>
                   </w:r>
@@ -1226,7 +1248,7 @@
                       <w:noProof/>
                       <w:webHidden/>
                     </w:rPr>
-                    <w:instrText xml:space="preserve"> PAGEREF _Toc113446873 \h </w:instrText>
+                    <w:instrText xml:space="preserve"> PAGEREF _Toc114046319 \h </w:instrText>
                   </w:r>
                   <w:r>
                     <w:rPr>
@@ -1265,10 +1287,14 @@
                     <w:tab w:val="right" w:leader="dot" w:pos="10790"/>
                   </w:tabs>
                   <w:rPr>
+                    <w:rFonts w:eastAsiaTheme="minorEastAsia"/>
                     <w:noProof/>
+                    <w:sz w:val="22"/>
+                    <w:szCs w:val="22"/>
+                    <w:lang w:val="en-US"/>
                   </w:rPr>
                 </w:pPr>
-                <w:hyperlink w:anchor="_Toc113446874" w:history="1">
+                <w:hyperlink w:anchor="_Toc114046320" w:history="1">
                   <w:r>
                     <w:rPr>
                       <w:rStyle w:val="Hyperlink"/>
@@ -1278,7 +1304,11 @@
                   </w:r>
                   <w:r>
                     <w:rPr>
-                      <w:noProof/>
+                      <w:rFonts w:eastAsiaTheme="minorEastAsia"/>
+                      <w:noProof/>
+                      <w:sz w:val="22"/>
+                      <w:szCs w:val="22"/>
+                      <w:lang w:val="en-US"/>
                     </w:rPr>
                     <w:tab/>
                   </w:r>
@@ -1308,7 +1338,7 @@
                       <w:noProof/>
                       <w:webHidden/>
                     </w:rPr>
-                    <w:instrText xml:space="preserve"> PAGEREF _Toc113446874 \h </w:instrText>
+                    <w:instrText xml:space="preserve"> PAGEREF _Toc114046320 \h </w:instrText>
                   </w:r>
                   <w:r>
                     <w:rPr>
@@ -1354,7 +1384,7 @@
                     <w:lang w:val="en-US"/>
                   </w:rPr>
                 </w:pPr>
-                <w:hyperlink w:anchor="_Toc113446875" w:history="1">
+                <w:hyperlink w:anchor="_Toc114046321" w:history="1">
                   <w:r>
                     <w:rPr>
                       <w:rStyle w:val="Hyperlink"/>
@@ -1398,7 +1428,7 @@
                       <w:noProof/>
                       <w:webHidden/>
                     </w:rPr>
-                    <w:instrText xml:space="preserve"> PAGEREF _Toc113446875 \h </w:instrText>
+                    <w:instrText xml:space="preserve"> PAGEREF _Toc114046321 \h </w:instrText>
                   </w:r>
                   <w:r>
                     <w:rPr>
@@ -1444,7 +1474,7 @@
                     <w:lang w:val="en-US"/>
                   </w:rPr>
                 </w:pPr>
-                <w:hyperlink w:anchor="_Toc113446876" w:history="1">
+                <w:hyperlink w:anchor="_Toc114046322" w:history="1">
                   <w:r>
                     <w:rPr>
                       <w:rStyle w:val="Hyperlink"/>
@@ -1467,7 +1497,7 @@
                       <w:rStyle w:val="Hyperlink"/>
                       <w:noProof/>
                     </w:rPr>
-                    <w:t>niet-functionele eisen</w:t>
+                    <w:t>Niet-functionele eisen</w:t>
                   </w:r>
                   <w:r>
                     <w:rPr>
@@ -1488,7 +1518,7 @@
                       <w:noProof/>
                       <w:webHidden/>
                     </w:rPr>
-                    <w:instrText xml:space="preserve"> PAGEREF _Toc113446876 \h </w:instrText>
+                    <w:instrText xml:space="preserve"> PAGEREF _Toc114046322 \h </w:instrText>
                   </w:r>
                   <w:r>
                     <w:rPr>
@@ -1534,7 +1564,7 @@
                     <w:lang w:val="en-US"/>
                   </w:rPr>
                 </w:pPr>
-                <w:hyperlink w:anchor="_Toc113446877" w:history="1">
+                <w:hyperlink w:anchor="_Toc114046323" w:history="1">
                   <w:r>
                     <w:rPr>
                       <w:rStyle w:val="Hyperlink"/>
@@ -1578,7 +1608,7 @@
                       <w:noProof/>
                       <w:webHidden/>
                     </w:rPr>
-                    <w:instrText xml:space="preserve"> PAGEREF _Toc113446877 \h </w:instrText>
+                    <w:instrText xml:space="preserve"> PAGEREF _Toc114046323 \h </w:instrText>
                   </w:r>
                   <w:r>
                     <w:rPr>
@@ -1624,7 +1654,7 @@
                     <w:lang w:val="en-US"/>
                   </w:rPr>
                 </w:pPr>
-                <w:hyperlink w:anchor="_Toc113446878" w:history="1">
+                <w:hyperlink w:anchor="_Toc114046324" w:history="1">
                   <w:r>
                     <w:rPr>
                       <w:rStyle w:val="Hyperlink"/>
@@ -1668,7 +1698,7 @@
                       <w:noProof/>
                       <w:webHidden/>
                     </w:rPr>
-                    <w:instrText xml:space="preserve"> PAGEREF _Toc113446878 \h </w:instrText>
+                    <w:instrText xml:space="preserve"> PAGEREF _Toc114046324 \h </w:instrText>
                   </w:r>
                   <w:r>
                     <w:rPr>
@@ -1714,7 +1744,7 @@
                     <w:lang w:val="en-US"/>
                   </w:rPr>
                 </w:pPr>
-                <w:hyperlink w:anchor="_Toc113446879" w:history="1">
+                <w:hyperlink w:anchor="_Toc114046325" w:history="1">
                   <w:r>
                     <w:rPr>
                       <w:rStyle w:val="Hyperlink"/>
@@ -1758,7 +1788,7 @@
                       <w:noProof/>
                       <w:webHidden/>
                     </w:rPr>
-                    <w:instrText xml:space="preserve"> PAGEREF _Toc113446879 \h </w:instrText>
+                    <w:instrText xml:space="preserve"> PAGEREF _Toc114046325 \h </w:instrText>
                   </w:r>
                   <w:r>
                     <w:rPr>
@@ -1804,7 +1834,7 @@
                     <w:lang w:val="en-US"/>
                   </w:rPr>
                 </w:pPr>
-                <w:hyperlink w:anchor="_Toc113446880" w:history="1">
+                <w:hyperlink w:anchor="_Toc114046326" w:history="1">
                   <w:r>
                     <w:rPr>
                       <w:rStyle w:val="Hyperlink"/>
@@ -1848,7 +1878,7 @@
                       <w:noProof/>
                       <w:webHidden/>
                     </w:rPr>
-                    <w:instrText xml:space="preserve"> PAGEREF _Toc113446880 \h </w:instrText>
+                    <w:instrText xml:space="preserve"> PAGEREF _Toc114046326 \h </w:instrText>
                   </w:r>
                   <w:r>
                     <w:rPr>
@@ -1894,7 +1924,7 @@
                     <w:lang w:val="en-US"/>
                   </w:rPr>
                 </w:pPr>
-                <w:hyperlink w:anchor="_Toc113446881" w:history="1">
+                <w:hyperlink w:anchor="_Toc114046327" w:history="1">
                   <w:r>
                     <w:rPr>
                       <w:rStyle w:val="Hyperlink"/>
@@ -1938,7 +1968,7 @@
                       <w:noProof/>
                       <w:webHidden/>
                     </w:rPr>
-                    <w:instrText xml:space="preserve"> PAGEREF _Toc113446881 \h </w:instrText>
+                    <w:instrText xml:space="preserve"> PAGEREF _Toc114046327 \h </w:instrText>
                   </w:r>
                   <w:r>
                     <w:rPr>
@@ -1984,7 +2014,7 @@
                     <w:lang w:val="en-US"/>
                   </w:rPr>
                 </w:pPr>
-                <w:hyperlink w:anchor="_Toc113446882" w:history="1">
+                <w:hyperlink w:anchor="_Toc114046328" w:history="1">
                   <w:r>
                     <w:rPr>
                       <w:rStyle w:val="Hyperlink"/>
@@ -2028,7 +2058,7 @@
                       <w:noProof/>
                       <w:webHidden/>
                     </w:rPr>
-                    <w:instrText xml:space="preserve"> PAGEREF _Toc113446882 \h </w:instrText>
+                    <w:instrText xml:space="preserve"> PAGEREF _Toc114046328 \h </w:instrText>
                   </w:r>
                   <w:r>
                     <w:rPr>
@@ -2074,7 +2104,7 @@
                     <w:lang w:val="en-US"/>
                   </w:rPr>
                 </w:pPr>
-                <w:hyperlink w:anchor="_Toc113446883" w:history="1">
+                <w:hyperlink w:anchor="_Toc114046329" w:history="1">
                   <w:r>
                     <w:rPr>
                       <w:rStyle w:val="Hyperlink"/>
@@ -2118,7 +2148,7 @@
                       <w:noProof/>
                       <w:webHidden/>
                     </w:rPr>
-                    <w:instrText xml:space="preserve"> PAGEREF _Toc113446883 \h </w:instrText>
+                    <w:instrText xml:space="preserve"> PAGEREF _Toc114046329 \h </w:instrText>
                   </w:r>
                   <w:r>
                     <w:rPr>
@@ -2164,7 +2194,7 @@
                     <w:lang w:val="en-US"/>
                   </w:rPr>
                 </w:pPr>
-                <w:hyperlink w:anchor="_Toc113446884" w:history="1">
+                <w:hyperlink w:anchor="_Toc114046330" w:history="1">
                   <w:r>
                     <w:rPr>
                       <w:rStyle w:val="Hyperlink"/>
@@ -2208,7 +2238,7 @@
                       <w:noProof/>
                       <w:webHidden/>
                     </w:rPr>
-                    <w:instrText xml:space="preserve"> PAGEREF _Toc113446884 \h </w:instrText>
+                    <w:instrText xml:space="preserve"> PAGEREF _Toc114046330 \h </w:instrText>
                   </w:r>
                   <w:r>
                     <w:rPr>
@@ -2254,7 +2284,7 @@
                     <w:lang w:val="en-US"/>
                   </w:rPr>
                 </w:pPr>
-                <w:hyperlink w:anchor="_Toc113446885" w:history="1">
+                <w:hyperlink w:anchor="_Toc114046331" w:history="1">
                   <w:r>
                     <w:rPr>
                       <w:rStyle w:val="Hyperlink"/>
@@ -2298,7 +2328,7 @@
                       <w:noProof/>
                       <w:webHidden/>
                     </w:rPr>
-                    <w:instrText xml:space="preserve"> PAGEREF _Toc113446885 \h </w:instrText>
+                    <w:instrText xml:space="preserve"> PAGEREF _Toc114046331 \h </w:instrText>
                   </w:r>
                   <w:r>
                     <w:rPr>
@@ -2344,7 +2374,7 @@
                     <w:lang w:val="en-US"/>
                   </w:rPr>
                 </w:pPr>
-                <w:hyperlink w:anchor="_Toc113446886" w:history="1">
+                <w:hyperlink w:anchor="_Toc114046332" w:history="1">
                   <w:r>
                     <w:rPr>
                       <w:rStyle w:val="Hyperlink"/>
@@ -2390,7 +2420,7 @@
                       <w:noProof/>
                       <w:webHidden/>
                     </w:rPr>
-                    <w:instrText xml:space="preserve"> PAGEREF _Toc113446886 \h </w:instrText>
+                    <w:instrText xml:space="preserve"> PAGEREF _Toc114046332 \h </w:instrText>
                   </w:r>
                   <w:r>
                     <w:rPr>
@@ -2496,7 +2526,7 @@
       <w:pPr>
         <w:pStyle w:val="Heading1"/>
       </w:pPr>
-      <w:bookmarkStart w:id="0" w:name="_Toc113446864"/>
+      <w:bookmarkStart w:id="0" w:name="_Toc114046310"/>
       <w:r>
         <w:t>Introductie</w:t>
       </w:r>
@@ -2506,27 +2536,159 @@
       <w:pPr>
         <w:pStyle w:val="Heading2"/>
       </w:pPr>
-      <w:bookmarkStart w:id="1" w:name="_Toc113446865"/>
+      <w:bookmarkStart w:id="1" w:name="_Toc114046311"/>
       <w:r>
         <w:t>Algemene introductie</w:t>
       </w:r>
       <w:bookmarkEnd w:id="1"/>
     </w:p>
     <w:p>
+      <w:r>
+        <w:t>In dit document worden de functionele eisen beschreven voor een applicatie die inzicht geeft in de openbare ruimte van de Gemeente Arnhem.</w:t>
+      </w:r>
+    </w:p>
+    <w:p>
+      <w:r>
+        <w:t>In de huidige situatie is er weinig samenloop van onderhoud over de verschillende clusters in de afdeling Beheer. Dit betekent dat er vaker onderhoud wordt gedaan op dezelfde locatie, terwijl dit voorkomen kan worden door onderhoud samen in te plannen.</w:t>
+      </w:r>
+    </w:p>
+    <w:p/>
+    <w:p>
+      <w:r>
+        <w:t>De te ontwikkelen applicatie focust zich op het verkrijgen van overzicht over de clusters te attenderen op geplande wijzigingen voor een bepaalde locatie. Dit met als doel om onderhoud efficiënter in te kunnen plannen.</w:t>
+      </w:r>
+    </w:p>
+    <w:p/>
+    <w:p>
       <w:pPr>
         <w:pStyle w:val="Heading2"/>
       </w:pPr>
-      <w:bookmarkStart w:id="2" w:name="_Toc113446866"/>
+      <w:bookmarkStart w:id="2" w:name="_Toc114046312"/>
       <w:r>
         <w:t>Stakeholders</w:t>
       </w:r>
       <w:bookmarkEnd w:id="2"/>
     </w:p>
+    <w:p/>
+    <w:tbl>
+      <w:tblPr>
+        <w:tblStyle w:val="GridTable1Light"/>
+        <w:tblW w:w="0" w:type="auto"/>
+        <w:tblLook w:val="04A0" w:firstRow="1" w:lastRow="0" w:firstColumn="1" w:lastColumn="0" w:noHBand="0" w:noVBand="1"/>
+      </w:tblPr>
+      <w:tblGrid>
+        <w:gridCol w:w="5395"/>
+        <w:gridCol w:w="5395"/>
+      </w:tblGrid>
+      <w:tr>
+        <w:trPr>
+          <w:cnfStyle w:val="100000000000" w:firstRow="1" w:lastRow="0" w:firstColumn="0" w:lastColumn="0" w:oddVBand="0" w:evenVBand="0" w:oddHBand="0" w:evenHBand="0" w:firstRowFirstColumn="0" w:firstRowLastColumn="0" w:lastRowFirstColumn="0" w:lastRowLastColumn="0"/>
+        </w:trPr>
+        <w:tc>
+          <w:tcPr>
+            <w:cnfStyle w:val="001000000000" w:firstRow="0" w:lastRow="0" w:firstColumn="1" w:lastColumn="0" w:oddVBand="0" w:evenVBand="0" w:oddHBand="0" w:evenHBand="0" w:firstRowFirstColumn="0" w:firstRowLastColumn="0" w:lastRowFirstColumn="0" w:lastRowLastColumn="0"/>
+            <w:tcW w:w="5395" w:type="dxa"/>
+          </w:tcPr>
+          <w:p>
+            <w:r>
+              <w:t>Stakeholder</w:t>
+            </w:r>
+          </w:p>
+        </w:tc>
+        <w:tc>
+          <w:tcPr>
+            <w:tcW w:w="5395" w:type="dxa"/>
+          </w:tcPr>
+          <w:p>
+            <w:pPr>
+              <w:cnfStyle w:val="100000000000" w:firstRow="1" w:lastRow="0" w:firstColumn="0" w:lastColumn="0" w:oddVBand="0" w:evenVBand="0" w:oddHBand="0" w:evenHBand="0" w:firstRowFirstColumn="0" w:firstRowLastColumn="0" w:lastRowFirstColumn="0" w:lastRowLastColumn="0"/>
+            </w:pPr>
+            <w:r>
+              <w:t>Belang</w:t>
+            </w:r>
+          </w:p>
+        </w:tc>
+      </w:tr>
+      <w:tr>
+        <w:tc>
+          <w:tcPr>
+            <w:cnfStyle w:val="001000000000" w:firstRow="0" w:lastRow="0" w:firstColumn="1" w:lastColumn="0" w:oddVBand="0" w:evenVBand="0" w:oddHBand="0" w:evenHBand="0" w:firstRowFirstColumn="0" w:firstRowLastColumn="0" w:lastRowFirstColumn="0" w:lastRowLastColumn="0"/>
+            <w:tcW w:w="5395" w:type="dxa"/>
+          </w:tcPr>
+          <w:p>
+            <w:pPr>
+              <w:rPr>
+                <w:b w:val="0"/>
+                <w:bCs w:val="0"/>
+              </w:rPr>
+            </w:pPr>
+            <w:r>
+              <w:rPr>
+                <w:b w:val="0"/>
+                <w:bCs w:val="0"/>
+              </w:rPr>
+              <w:t>Ambtenaren afdeling Beheer &amp; Projecten</w:t>
+            </w:r>
+          </w:p>
+        </w:tc>
+        <w:tc>
+          <w:tcPr>
+            <w:tcW w:w="5395" w:type="dxa"/>
+          </w:tcPr>
+          <w:p>
+            <w:pPr>
+              <w:pStyle w:val="ListParagraph"/>
+              <w:numPr>
+                <w:ilvl w:val="0"/>
+                <w:numId w:val="23"/>
+              </w:numPr>
+              <w:cnfStyle w:val="000000000000" w:firstRow="0" w:lastRow="0" w:firstColumn="0" w:lastColumn="0" w:oddVBand="0" w:evenVBand="0" w:oddHBand="0" w:evenHBand="0" w:firstRowFirstColumn="0" w:firstRowLastColumn="0" w:lastRowFirstColumn="0" w:lastRowLastColumn="0"/>
+            </w:pPr>
+            <w:r>
+              <w:t>Beter inzicht verkrijgen in samenloop van onderhoud</w:t>
+            </w:r>
+          </w:p>
+          <w:p>
+            <w:pPr>
+              <w:pStyle w:val="ListParagraph"/>
+              <w:numPr>
+                <w:ilvl w:val="0"/>
+                <w:numId w:val="23"/>
+              </w:numPr>
+              <w:cnfStyle w:val="000000000000" w:firstRow="0" w:lastRow="0" w:firstColumn="0" w:lastColumn="0" w:oddVBand="0" w:evenVBand="0" w:oddHBand="0" w:evenHBand="0" w:firstRowFirstColumn="0" w:firstRowLastColumn="0" w:lastRowFirstColumn="0" w:lastRowLastColumn="0"/>
+            </w:pPr>
+            <w:r>
+              <w:t>Op de hoogte gehouden worden van veranderingen op voor mij interessante locaties</w:t>
+            </w:r>
+          </w:p>
+        </w:tc>
+      </w:tr>
+      <w:tr>
+        <w:tc>
+          <w:tcPr>
+            <w:cnfStyle w:val="001000000000" w:firstRow="0" w:lastRow="0" w:firstColumn="1" w:lastColumn="0" w:oddVBand="0" w:evenVBand="0" w:oddHBand="0" w:evenHBand="0" w:firstRowFirstColumn="0" w:firstRowLastColumn="0" w:lastRowFirstColumn="0" w:lastRowLastColumn="0"/>
+            <w:tcW w:w="5395" w:type="dxa"/>
+          </w:tcPr>
+          <w:p/>
+        </w:tc>
+        <w:tc>
+          <w:tcPr>
+            <w:tcW w:w="5395" w:type="dxa"/>
+          </w:tcPr>
+          <w:p>
+            <w:pPr>
+              <w:cnfStyle w:val="000000000000" w:firstRow="0" w:lastRow="0" w:firstColumn="0" w:lastColumn="0" w:oddVBand="0" w:evenVBand="0" w:oddHBand="0" w:evenHBand="0" w:firstRowFirstColumn="0" w:firstRowLastColumn="0" w:lastRowFirstColumn="0" w:lastRowLastColumn="0"/>
+            </w:pPr>
+          </w:p>
+        </w:tc>
+      </w:tr>
+    </w:tbl>
+    <w:p/>
     <w:p>
       <w:pPr>
         <w:pStyle w:val="Heading2"/>
       </w:pPr>
-      <w:bookmarkStart w:id="3" w:name="_Toc113446867"/>
+      <w:bookmarkStart w:id="3" w:name="_Toc114046313"/>
       <w:r>
         <w:t>Operatie-omgeving</w:t>
       </w:r>
@@ -2536,33 +2698,93 @@
       <w:pPr>
         <w:pStyle w:val="Heading2"/>
       </w:pPr>
-      <w:bookmarkStart w:id="4" w:name="_Toc113446868"/>
+      <w:bookmarkStart w:id="4" w:name="_Toc114046314"/>
       <w:r>
         <w:t>Design en implementatie beperkingen</w:t>
       </w:r>
       <w:bookmarkEnd w:id="4"/>
     </w:p>
     <w:p>
+      <w:r>
+        <w:t>Geen</w:t>
+      </w:r>
+    </w:p>
+    <w:p/>
+    <w:p>
       <w:pPr>
         <w:pStyle w:val="Heading2"/>
       </w:pPr>
-      <w:bookmarkStart w:id="5" w:name="_Toc113446869"/>
+      <w:bookmarkStart w:id="5" w:name="_Toc114046315"/>
       <w:r>
         <w:t>Product functies</w:t>
       </w:r>
       <w:bookmarkEnd w:id="5"/>
     </w:p>
     <w:p>
+      <w:pPr>
+        <w:pStyle w:val="ListParagraph"/>
+        <w:numPr>
+          <w:ilvl w:val="0"/>
+          <w:numId w:val="22"/>
+        </w:numPr>
+      </w:pPr>
       <w:r>
-        <w:t>Een use case diagram en brief use-case beschrij</w:t>
+        <w:t>Overzien openbare ruimte</w:t>
       </w:r>
+    </w:p>
+    <w:p>
+      <w:pPr>
+        <w:jc w:val="center"/>
+      </w:pPr>
       <w:r>
-        <w:t>ven, verder uitgewerkt in use-cases</w:t>
+        <w:drawing>
+          <wp:inline distT="0" distB="0" distL="0" distR="0" wp14:anchorId="0580D49A" wp14:editId="25631927">
+            <wp:extent cx="3381375" cy="857250"/>
+            <wp:effectExtent l="0" t="0" r="9525" b="0"/>
+            <wp:docPr id="2" name="Picture 2" descr="Diagram&#10;&#10;Description automatically generated"/>
+            <wp:cNvGraphicFramePr>
+              <a:graphicFrameLocks xmlns:a="http://schemas.openxmlformats.org/drawingml/2006/main" noChangeAspect="1"/>
+            </wp:cNvGraphicFramePr>
+            <a:graphic xmlns:a="http://schemas.openxmlformats.org/drawingml/2006/main">
+              <a:graphicData uri="http://schemas.openxmlformats.org/drawingml/2006/picture">
+                <pic:pic xmlns:pic="http://schemas.openxmlformats.org/drawingml/2006/picture">
+                  <pic:nvPicPr>
+                    <pic:cNvPr id="2" name="Picture 2" descr="Diagram&#10;&#10;Description automatically generated"/>
+                    <pic:cNvPicPr/>
+                  </pic:nvPicPr>
+                  <pic:blipFill>
+                    <a:blip r:embed="rId13"/>
+                    <a:stretch>
+                      <a:fillRect/>
+                    </a:stretch>
+                  </pic:blipFill>
+                  <pic:spPr>
+                    <a:xfrm>
+                      <a:off x="0" y="0"/>
+                      <a:ext cx="3381375" cy="857250"/>
+                    </a:xfrm>
+                    <a:prstGeom prst="rect">
+                      <a:avLst/>
+                    </a:prstGeom>
+                  </pic:spPr>
+                </pic:pic>
+              </a:graphicData>
+            </a:graphic>
+          </wp:inline>
+        </w:drawing>
       </w:r>
+    </w:p>
+    <w:p>
+      <w:pPr>
+        <w:jc w:val="center"/>
+      </w:pPr>
     </w:p>
     <w:p/>
     <w:p>
       <w:pPr>
+        <w:rPr>
+          <w:color w:val="FF0000"/>
+        </w:rPr>
         <w:sectPr>
           <w:pgSz w:w="12240" w:h="15840" w:code="1"/>
           <w:pgMar w:top="720" w:right="720" w:bottom="720" w:left="720" w:header="289" w:footer="0" w:gutter="0"/>
@@ -2570,6 +2792,12 @@
           <w:docGrid w:linePitch="360"/>
         </w:sectPr>
       </w:pPr>
+      <w:r>
+        <w:rPr>
+          <w:color w:val="FF0000"/>
+        </w:rPr>
+        <w:t>Todo: Uitleg??</w:t>
+      </w:r>
     </w:p>
     <w:tbl>
       <w:tblPr>
@@ -2610,7 +2838,7 @@
       <w:pPr>
         <w:pStyle w:val="Heading1"/>
       </w:pPr>
-      <w:bookmarkStart w:id="6" w:name="_Toc113446870"/>
+      <w:bookmarkStart w:id="6" w:name="_Toc114046316"/>
       <w:r>
         <w:t>Domein model</w:t>
       </w:r>
@@ -2619,7 +2847,68 @@
     <w:p/>
     <w:p>
       <w:pPr>
-        <w:pStyle w:val="Heading1"/>
+        <w:pStyle w:val="NormalWhite"/>
+      </w:pPr>
+      <w:r>
+        <w:rPr>
+          <w:noProof/>
+        </w:rPr>
+        <w:drawing>
+          <wp:inline distT="0" distB="0" distL="0" distR="0" wp14:anchorId="4787FE2E" wp14:editId="0518848F">
+            <wp:extent cx="6858000" cy="3571875"/>
+            <wp:effectExtent l="0" t="0" r="0" b="0"/>
+            <wp:docPr id="1" name="Picture 1"/>
+            <wp:cNvGraphicFramePr>
+              <a:graphicFrameLocks xmlns:a="http://schemas.openxmlformats.org/drawingml/2006/main" noChangeAspect="1"/>
+            </wp:cNvGraphicFramePr>
+            <a:graphic xmlns:a="http://schemas.openxmlformats.org/drawingml/2006/main">
+              <a:graphicData uri="http://schemas.openxmlformats.org/drawingml/2006/picture">
+                <pic:pic xmlns:pic="http://schemas.openxmlformats.org/drawingml/2006/picture">
+                  <pic:nvPicPr>
+                    <pic:cNvPr id="0" name="Picture 1"/>
+                    <pic:cNvPicPr>
+                      <a:picLocks noChangeAspect="1" noChangeArrowheads="1"/>
+                    </pic:cNvPicPr>
+                  </pic:nvPicPr>
+                  <pic:blipFill>
+                    <a:blip r:embed="rId14">
+                      <a:extLst>
+                        <a:ext uri="{28A0092B-C50C-407E-A947-70E740481C1C}">
+                          <a14:useLocalDpi xmlns:a14="http://schemas.microsoft.com/office/drawing/2010/main" val="0"/>
+                        </a:ext>
+                      </a:extLst>
+                    </a:blip>
+                    <a:srcRect/>
+                    <a:stretch>
+                      <a:fillRect/>
+                    </a:stretch>
+                  </pic:blipFill>
+                  <pic:spPr bwMode="auto">
+                    <a:xfrm>
+                      <a:off x="0" y="0"/>
+                      <a:ext cx="6858000" cy="3571875"/>
+                    </a:xfrm>
+                    <a:prstGeom prst="rect">
+                      <a:avLst/>
+                    </a:prstGeom>
+                    <a:noFill/>
+                    <a:ln>
+                      <a:noFill/>
+                    </a:ln>
+                  </pic:spPr>
+                </pic:pic>
+              </a:graphicData>
+            </a:graphic>
+          </wp:inline>
+        </w:drawing>
+      </w:r>
+    </w:p>
+    <w:p/>
+    <w:p>
+      <w:pPr>
+        <w:rPr>
+          <w:color w:val="FF0000"/>
+        </w:rPr>
         <w:sectPr>
           <w:pgSz w:w="12240" w:h="15840" w:code="1"/>
           <w:pgMar w:top="720" w:right="720" w:bottom="720" w:left="720" w:header="289" w:footer="0" w:gutter="0"/>
@@ -2627,6 +2916,12 @@
           <w:docGrid w:linePitch="360"/>
         </w:sectPr>
       </w:pPr>
+      <w:r>
+        <w:rPr>
+          <w:color w:val="FF0000"/>
+        </w:rPr>
+        <w:t xml:space="preserve">Todo: Uitleg hoe je dit kunt lezen </w:t>
+      </w:r>
     </w:p>
     <w:tbl>
       <w:tblPr>
@@ -2667,7 +2962,7 @@
       <w:pPr>
         <w:pStyle w:val="Heading1"/>
       </w:pPr>
-      <w:bookmarkStart w:id="7" w:name="_Toc113446871"/>
+      <w:bookmarkStart w:id="7" w:name="_Toc114046317"/>
       <w:r>
         <w:t>Use-cases</w:t>
       </w:r>
@@ -2677,7 +2972,7 @@
       <w:pPr>
         <w:pStyle w:val="Heading2"/>
       </w:pPr>
-      <w:bookmarkStart w:id="8" w:name="_Toc113446872"/>
+      <w:bookmarkStart w:id="8" w:name="_Toc114046318"/>
       <w:r>
         <w:t>Use case 1</w:t>
       </w:r>
@@ -2690,7 +2985,7 @@
       <w:r>
         <w:t xml:space="preserve"> </w:t>
       </w:r>
-      <w:bookmarkStart w:id="9" w:name="_Toc113446873"/>
+      <w:bookmarkStart w:id="9" w:name="_Toc114046319"/>
       <w:r>
         <w:t>Beschrijving</w:t>
       </w:r>
@@ -2703,14 +2998,9 @@
       <w:r>
         <w:t xml:space="preserve"> </w:t>
       </w:r>
-      <w:bookmarkStart w:id="10" w:name="_Toc113446874"/>
-      <w:proofErr w:type="gramStart"/>
+      <w:bookmarkStart w:id="10" w:name="_Toc114046320"/>
       <w:r>
-        <w:t>SSD /</w:t>
-      </w:r>
-      <w:proofErr w:type="gramEnd"/>
-      <w:r>
-        <w:t xml:space="preserve"> Operation contract (optional)</w:t>
+        <w:t>SSD / Operation contract (optional)</w:t>
       </w:r>
       <w:bookmarkEnd w:id="10"/>
     </w:p>
@@ -2763,12 +3053,106 @@
       <w:pPr>
         <w:pStyle w:val="Heading1"/>
       </w:pPr>
-      <w:bookmarkStart w:id="11" w:name="_Toc113446875"/>
+      <w:bookmarkStart w:id="11" w:name="_Toc114046321"/>
       <w:r>
         <w:t>Overige functionele eisen</w:t>
       </w:r>
       <w:bookmarkEnd w:id="11"/>
     </w:p>
+    <w:tbl>
+      <w:tblPr>
+        <w:tblStyle w:val="GridTable1Light"/>
+        <w:tblW w:w="0" w:type="auto"/>
+        <w:tblLook w:val="04A0" w:firstRow="1" w:lastRow="0" w:firstColumn="1" w:lastColumn="0" w:noHBand="0" w:noVBand="1"/>
+      </w:tblPr>
+      <w:tblGrid>
+        <w:gridCol w:w="1555"/>
+        <w:gridCol w:w="3685"/>
+        <w:gridCol w:w="5550"/>
+      </w:tblGrid>
+      <w:tr>
+        <w:trPr>
+          <w:cnfStyle w:val="100000000000" w:firstRow="1" w:lastRow="0" w:firstColumn="0" w:lastColumn="0" w:oddVBand="0" w:evenVBand="0" w:oddHBand="0" w:evenHBand="0" w:firstRowFirstColumn="0" w:firstRowLastColumn="0" w:lastRowFirstColumn="0" w:lastRowLastColumn="0"/>
+        </w:trPr>
+        <w:tc>
+          <w:tcPr>
+            <w:cnfStyle w:val="001000000000" w:firstRow="0" w:lastRow="0" w:firstColumn="1" w:lastColumn="0" w:oddVBand="0" w:evenVBand="0" w:oddHBand="0" w:evenHBand="0" w:firstRowFirstColumn="0" w:firstRowLastColumn="0" w:lastRowFirstColumn="0" w:lastRowLastColumn="0"/>
+            <w:tcW w:w="1555" w:type="dxa"/>
+          </w:tcPr>
+          <w:p>
+            <w:r>
+              <w:t>Code</w:t>
+            </w:r>
+          </w:p>
+        </w:tc>
+        <w:tc>
+          <w:tcPr>
+            <w:tcW w:w="3685" w:type="dxa"/>
+          </w:tcPr>
+          <w:p>
+            <w:pPr>
+              <w:cnfStyle w:val="100000000000" w:firstRow="1" w:lastRow="0" w:firstColumn="0" w:lastColumn="0" w:oddVBand="0" w:evenVBand="0" w:oddHBand="0" w:evenHBand="0" w:firstRowFirstColumn="0" w:firstRowLastColumn="0" w:lastRowFirstColumn="0" w:lastRowLastColumn="0"/>
+            </w:pPr>
+            <w:r>
+              <w:t>Naam</w:t>
+            </w:r>
+          </w:p>
+        </w:tc>
+        <w:tc>
+          <w:tcPr>
+            <w:tcW w:w="5550" w:type="dxa"/>
+          </w:tcPr>
+          <w:p>
+            <w:pPr>
+              <w:cnfStyle w:val="100000000000" w:firstRow="1" w:lastRow="0" w:firstColumn="0" w:lastColumn="0" w:oddVBand="0" w:evenVBand="0" w:oddHBand="0" w:evenHBand="0" w:firstRowFirstColumn="0" w:firstRowLastColumn="0" w:lastRowFirstColumn="0" w:lastRowLastColumn="0"/>
+            </w:pPr>
+            <w:r>
+              <w:t>Beschrijving</w:t>
+            </w:r>
+          </w:p>
+        </w:tc>
+      </w:tr>
+      <w:tr>
+        <w:tc>
+          <w:tcPr>
+            <w:cnfStyle w:val="001000000000" w:firstRow="0" w:lastRow="0" w:firstColumn="1" w:lastColumn="0" w:oddVBand="0" w:evenVBand="0" w:oddHBand="0" w:evenHBand="0" w:firstRowFirstColumn="0" w:firstRowLastColumn="0" w:lastRowFirstColumn="0" w:lastRowLastColumn="0"/>
+            <w:tcW w:w="1555" w:type="dxa"/>
+          </w:tcPr>
+          <w:p>
+            <w:r>
+              <w:t>FR</w:t>
+            </w:r>
+          </w:p>
+        </w:tc>
+        <w:tc>
+          <w:tcPr>
+            <w:tcW w:w="3685" w:type="dxa"/>
+          </w:tcPr>
+          <w:p>
+            <w:pPr>
+              <w:cnfStyle w:val="000000000000" w:firstRow="0" w:lastRow="0" w:firstColumn="0" w:lastColumn="0" w:oddVBand="0" w:evenVBand="0" w:oddHBand="0" w:evenHBand="0" w:firstRowFirstColumn="0" w:firstRowLastColumn="0" w:lastRowFirstColumn="0" w:lastRowLastColumn="0"/>
+            </w:pPr>
+            <w:r>
+              <w:t>Locatie veranderingen volgen</w:t>
+            </w:r>
+          </w:p>
+        </w:tc>
+        <w:tc>
+          <w:tcPr>
+            <w:tcW w:w="5550" w:type="dxa"/>
+          </w:tcPr>
+          <w:p>
+            <w:pPr>
+              <w:cnfStyle w:val="000000000000" w:firstRow="0" w:lastRow="0" w:firstColumn="0" w:lastColumn="0" w:oddVBand="0" w:evenVBand="0" w:oddHBand="0" w:evenHBand="0" w:firstRowFirstColumn="0" w:firstRowLastColumn="0" w:lastRowFirstColumn="0" w:lastRowLastColumn="0"/>
+            </w:pPr>
+            <w:r>
+              <w:t xml:space="preserve">Een gebruiker kan zich abonneren op veranderingen op een locatie. Hierdoor blijft de gebruiker op de hoogte van veranderingen en kan hij de juiste actie ondernemen. </w:t>
+            </w:r>
+          </w:p>
+        </w:tc>
+      </w:tr>
+    </w:tbl>
+    <w:p/>
     <w:p>
       <w:pPr>
         <w:sectPr>
@@ -2818,9 +3202,12 @@
       <w:pPr>
         <w:pStyle w:val="Heading1"/>
       </w:pPr>
-      <w:bookmarkStart w:id="12" w:name="_Toc113446876"/>
+      <w:bookmarkStart w:id="12" w:name="_Toc114046322"/>
       <w:r>
-        <w:t>niet-functionele eisen</w:t>
+        <w:t>N</w:t>
+      </w:r>
+      <w:r>
+        <w:t>iet-functionele eisen</w:t>
       </w:r>
       <w:bookmarkEnd w:id="12"/>
     </w:p>
@@ -2828,21 +3215,11 @@
       <w:pPr>
         <w:pStyle w:val="Heading2"/>
       </w:pPr>
-      <w:bookmarkStart w:id="13" w:name="_Toc113446877"/>
-      <w:proofErr w:type="spellStart"/>
+      <w:bookmarkStart w:id="13" w:name="_Toc114046323"/>
       <w:r>
-        <w:t>Functional</w:t>
-      </w:r>
-      <w:proofErr w:type="spellEnd"/>
-      <w:r>
-        <w:t xml:space="preserve"> </w:t>
-      </w:r>
-      <w:proofErr w:type="spellStart"/>
-      <w:r>
-        <w:t>Suitability</w:t>
+        <w:t>Functional Suitability</w:t>
       </w:r>
       <w:bookmarkEnd w:id="13"/>
-      <w:proofErr w:type="spellEnd"/>
     </w:p>
     <w:tbl>
       <w:tblPr>
@@ -2956,7 +3333,7 @@
       <w:pPr>
         <w:pStyle w:val="Heading2"/>
       </w:pPr>
-      <w:bookmarkStart w:id="14" w:name="_Toc113446878"/>
+      <w:bookmarkStart w:id="14" w:name="_Toc114046324"/>
       <w:r>
         <w:t>Performance Efficiency</w:t>
       </w:r>
@@ -3074,7 +3451,7 @@
       <w:pPr>
         <w:pStyle w:val="Heading2"/>
       </w:pPr>
-      <w:bookmarkStart w:id="15" w:name="_Toc113446879"/>
+      <w:bookmarkStart w:id="15" w:name="_Toc114046325"/>
       <w:r>
         <w:t>Compatibility</w:t>
       </w:r>
@@ -3192,13 +3569,11 @@
       <w:pPr>
         <w:pStyle w:val="Heading2"/>
       </w:pPr>
-      <w:bookmarkStart w:id="16" w:name="_Toc113446880"/>
-      <w:proofErr w:type="spellStart"/>
+      <w:bookmarkStart w:id="16" w:name="_Toc114046326"/>
       <w:r>
         <w:t>Usability</w:t>
       </w:r>
       <w:bookmarkEnd w:id="16"/>
-      <w:proofErr w:type="spellEnd"/>
     </w:p>
     <w:tbl>
       <w:tblPr>
@@ -3312,13 +3687,11 @@
       <w:pPr>
         <w:pStyle w:val="Heading2"/>
       </w:pPr>
-      <w:bookmarkStart w:id="17" w:name="_Toc113446881"/>
-      <w:proofErr w:type="spellStart"/>
+      <w:bookmarkStart w:id="17" w:name="_Toc114046327"/>
       <w:r>
         <w:t>Reliability</w:t>
       </w:r>
       <w:bookmarkEnd w:id="17"/>
-      <w:proofErr w:type="spellEnd"/>
     </w:p>
     <w:tbl>
       <w:tblPr>
@@ -3432,7 +3805,7 @@
       <w:pPr>
         <w:pStyle w:val="Heading2"/>
       </w:pPr>
-      <w:bookmarkStart w:id="18" w:name="_Toc113446882"/>
+      <w:bookmarkStart w:id="18" w:name="_Toc114046328"/>
       <w:r>
         <w:t>Security</w:t>
       </w:r>
@@ -3550,13 +3923,11 @@
       <w:pPr>
         <w:pStyle w:val="Heading2"/>
       </w:pPr>
-      <w:bookmarkStart w:id="19" w:name="_Toc113446883"/>
-      <w:proofErr w:type="spellStart"/>
+      <w:bookmarkStart w:id="19" w:name="_Toc114046329"/>
       <w:r>
         <w:t>Maintainability</w:t>
       </w:r>
       <w:bookmarkEnd w:id="19"/>
-      <w:proofErr w:type="spellEnd"/>
     </w:p>
     <w:tbl>
       <w:tblPr>
@@ -3670,13 +4041,11 @@
       <w:pPr>
         <w:pStyle w:val="Heading2"/>
       </w:pPr>
-      <w:bookmarkStart w:id="20" w:name="_Toc113446884"/>
-      <w:proofErr w:type="spellStart"/>
+      <w:bookmarkStart w:id="20" w:name="_Toc114046330"/>
       <w:r>
         <w:t>Portability</w:t>
       </w:r>
       <w:bookmarkEnd w:id="20"/>
-      <w:proofErr w:type="spellEnd"/>
     </w:p>
     <w:tbl>
       <w:tblPr>
@@ -3834,7 +4203,7 @@
         </w:tc>
       </w:tr>
     </w:tbl>
-    <w:bookmarkStart w:id="21" w:name="_Toc113446885" w:displacedByCustomXml="next"/>
+    <w:bookmarkStart w:id="21" w:name="_Toc114046331" w:displacedByCustomXml="next"/>
     <w:sdt>
       <w:sdtPr>
         <w:rPr>
@@ -3973,7 +4342,7 @@
           <w:lang w:val="en-US"/>
         </w:rPr>
       </w:pPr>
-      <w:bookmarkStart w:id="22" w:name="_Toc113446886"/>
+      <w:bookmarkStart w:id="22" w:name="_Toc114046332"/>
       <w:r>
         <w:rPr>
           <w:lang w:val="en-US"/>
@@ -4769,6 +5138,119 @@
     </w:lvl>
   </w:abstractNum>
   <w:abstractNum w:abstractNumId="14" w15:restartNumberingAfterBreak="0">
+    <w:nsid w:val="3C7E7D73"/>
+    <w:multiLevelType w:val="hybridMultilevel"/>
+    <w:tmpl w:val="DC183B46"/>
+    <w:lvl w:ilvl="0" w:tplc="04090001">
+      <w:start w:val="1"/>
+      <w:numFmt w:val="bullet"/>
+      <w:lvlText w:val=""/>
+      <w:lvlJc w:val="left"/>
+      <w:pPr>
+        <w:ind w:left="720" w:hanging="360"/>
+      </w:pPr>
+      <w:rPr>
+        <w:rFonts w:ascii="Symbol" w:hAnsi="Symbol" w:hint="default"/>
+      </w:rPr>
+    </w:lvl>
+    <w:lvl w:ilvl="1" w:tplc="04090003" w:tentative="1">
+      <w:start w:val="1"/>
+      <w:numFmt w:val="bullet"/>
+      <w:lvlText w:val="o"/>
+      <w:lvlJc w:val="left"/>
+      <w:pPr>
+        <w:ind w:left="1440" w:hanging="360"/>
+      </w:pPr>
+      <w:rPr>
+        <w:rFonts w:ascii="Courier New" w:hAnsi="Courier New" w:cs="Courier New" w:hint="default"/>
+      </w:rPr>
+    </w:lvl>
+    <w:lvl w:ilvl="2" w:tplc="04090005" w:tentative="1">
+      <w:start w:val="1"/>
+      <w:numFmt w:val="bullet"/>
+      <w:lvlText w:val=""/>
+      <w:lvlJc w:val="left"/>
+      <w:pPr>
+        <w:ind w:left="2160" w:hanging="360"/>
+      </w:pPr>
+      <w:rPr>
+        <w:rFonts w:ascii="Wingdings" w:hAnsi="Wingdings" w:hint="default"/>
+      </w:rPr>
+    </w:lvl>
+    <w:lvl w:ilvl="3" w:tplc="04090001" w:tentative="1">
+      <w:start w:val="1"/>
+      <w:numFmt w:val="bullet"/>
+      <w:lvlText w:val=""/>
+      <w:lvlJc w:val="left"/>
+      <w:pPr>
+        <w:ind w:left="2880" w:hanging="360"/>
+      </w:pPr>
+      <w:rPr>
+        <w:rFonts w:ascii="Symbol" w:hAnsi="Symbol" w:hint="default"/>
+      </w:rPr>
+    </w:lvl>
+    <w:lvl w:ilvl="4" w:tplc="04090003" w:tentative="1">
+      <w:start w:val="1"/>
+      <w:numFmt w:val="bullet"/>
+      <w:lvlText w:val="o"/>
+      <w:lvlJc w:val="left"/>
+      <w:pPr>
+        <w:ind w:left="3600" w:hanging="360"/>
+      </w:pPr>
+      <w:rPr>
+        <w:rFonts w:ascii="Courier New" w:hAnsi="Courier New" w:cs="Courier New" w:hint="default"/>
+      </w:rPr>
+    </w:lvl>
+    <w:lvl w:ilvl="5" w:tplc="04090005" w:tentative="1">
+      <w:start w:val="1"/>
+      <w:numFmt w:val="bullet"/>
+      <w:lvlText w:val=""/>
+      <w:lvlJc w:val="left"/>
+      <w:pPr>
+        <w:ind w:left="4320" w:hanging="360"/>
+      </w:pPr>
+      <w:rPr>
+        <w:rFonts w:ascii="Wingdings" w:hAnsi="Wingdings" w:hint="default"/>
+      </w:rPr>
+    </w:lvl>
+    <w:lvl w:ilvl="6" w:tplc="04090001" w:tentative="1">
+      <w:start w:val="1"/>
+      <w:numFmt w:val="bullet"/>
+      <w:lvlText w:val=""/>
+      <w:lvlJc w:val="left"/>
+      <w:pPr>
+        <w:ind w:left="5040" w:hanging="360"/>
+      </w:pPr>
+      <w:rPr>
+        <w:rFonts w:ascii="Symbol" w:hAnsi="Symbol" w:hint="default"/>
+      </w:rPr>
+    </w:lvl>
+    <w:lvl w:ilvl="7" w:tplc="04090003" w:tentative="1">
+      <w:start w:val="1"/>
+      <w:numFmt w:val="bullet"/>
+      <w:lvlText w:val="o"/>
+      <w:lvlJc w:val="left"/>
+      <w:pPr>
+        <w:ind w:left="5760" w:hanging="360"/>
+      </w:pPr>
+      <w:rPr>
+        <w:rFonts w:ascii="Courier New" w:hAnsi="Courier New" w:cs="Courier New" w:hint="default"/>
+      </w:rPr>
+    </w:lvl>
+    <w:lvl w:ilvl="8" w:tplc="04090005" w:tentative="1">
+      <w:start w:val="1"/>
+      <w:numFmt w:val="bullet"/>
+      <w:lvlText w:val=""/>
+      <w:lvlJc w:val="left"/>
+      <w:pPr>
+        <w:ind w:left="6480" w:hanging="360"/>
+      </w:pPr>
+      <w:rPr>
+        <w:rFonts w:ascii="Wingdings" w:hAnsi="Wingdings" w:hint="default"/>
+      </w:rPr>
+    </w:lvl>
+  </w:abstractNum>
+  <w:abstractNum w:abstractNumId="15" w15:restartNumberingAfterBreak="0">
     <w:nsid w:val="40111DB6"/>
     <w:multiLevelType w:val="hybridMultilevel"/>
     <w:tmpl w:val="FF54F306"/>
@@ -4881,7 +5363,7 @@
       </w:rPr>
     </w:lvl>
   </w:abstractNum>
-  <w:abstractNum w:abstractNumId="15" w15:restartNumberingAfterBreak="0">
+  <w:abstractNum w:abstractNumId="16" w15:restartNumberingAfterBreak="0">
     <w:nsid w:val="59A12CEB"/>
     <w:multiLevelType w:val="hybridMultilevel"/>
     <w:tmpl w:val="C6F2B950"/>
@@ -4994,7 +5476,120 @@
       </w:rPr>
     </w:lvl>
   </w:abstractNum>
-  <w:abstractNum w:abstractNumId="16" w15:restartNumberingAfterBreak="0">
+  <w:abstractNum w:abstractNumId="17" w15:restartNumberingAfterBreak="0">
+    <w:nsid w:val="5F946CD6"/>
+    <w:multiLevelType w:val="hybridMultilevel"/>
+    <w:tmpl w:val="3F82B50E"/>
+    <w:lvl w:ilvl="0" w:tplc="04090001">
+      <w:start w:val="1"/>
+      <w:numFmt w:val="bullet"/>
+      <w:lvlText w:val=""/>
+      <w:lvlJc w:val="left"/>
+      <w:pPr>
+        <w:ind w:left="720" w:hanging="360"/>
+      </w:pPr>
+      <w:rPr>
+        <w:rFonts w:ascii="Symbol" w:hAnsi="Symbol" w:hint="default"/>
+      </w:rPr>
+    </w:lvl>
+    <w:lvl w:ilvl="1" w:tplc="04090003" w:tentative="1">
+      <w:start w:val="1"/>
+      <w:numFmt w:val="bullet"/>
+      <w:lvlText w:val="o"/>
+      <w:lvlJc w:val="left"/>
+      <w:pPr>
+        <w:ind w:left="1440" w:hanging="360"/>
+      </w:pPr>
+      <w:rPr>
+        <w:rFonts w:ascii="Courier New" w:hAnsi="Courier New" w:cs="Courier New" w:hint="default"/>
+      </w:rPr>
+    </w:lvl>
+    <w:lvl w:ilvl="2" w:tplc="04090005" w:tentative="1">
+      <w:start w:val="1"/>
+      <w:numFmt w:val="bullet"/>
+      <w:lvlText w:val=""/>
+      <w:lvlJc w:val="left"/>
+      <w:pPr>
+        <w:ind w:left="2160" w:hanging="360"/>
+      </w:pPr>
+      <w:rPr>
+        <w:rFonts w:ascii="Wingdings" w:hAnsi="Wingdings" w:hint="default"/>
+      </w:rPr>
+    </w:lvl>
+    <w:lvl w:ilvl="3" w:tplc="04090001" w:tentative="1">
+      <w:start w:val="1"/>
+      <w:numFmt w:val="bullet"/>
+      <w:lvlText w:val=""/>
+      <w:lvlJc w:val="left"/>
+      <w:pPr>
+        <w:ind w:left="2880" w:hanging="360"/>
+      </w:pPr>
+      <w:rPr>
+        <w:rFonts w:ascii="Symbol" w:hAnsi="Symbol" w:hint="default"/>
+      </w:rPr>
+    </w:lvl>
+    <w:lvl w:ilvl="4" w:tplc="04090003" w:tentative="1">
+      <w:start w:val="1"/>
+      <w:numFmt w:val="bullet"/>
+      <w:lvlText w:val="o"/>
+      <w:lvlJc w:val="left"/>
+      <w:pPr>
+        <w:ind w:left="3600" w:hanging="360"/>
+      </w:pPr>
+      <w:rPr>
+        <w:rFonts w:ascii="Courier New" w:hAnsi="Courier New" w:cs="Courier New" w:hint="default"/>
+      </w:rPr>
+    </w:lvl>
+    <w:lvl w:ilvl="5" w:tplc="04090005" w:tentative="1">
+      <w:start w:val="1"/>
+      <w:numFmt w:val="bullet"/>
+      <w:lvlText w:val=""/>
+      <w:lvlJc w:val="left"/>
+      <w:pPr>
+        <w:ind w:left="4320" w:hanging="360"/>
+      </w:pPr>
+      <w:rPr>
+        <w:rFonts w:ascii="Wingdings" w:hAnsi="Wingdings" w:hint="default"/>
+      </w:rPr>
+    </w:lvl>
+    <w:lvl w:ilvl="6" w:tplc="04090001" w:tentative="1">
+      <w:start w:val="1"/>
+      <w:numFmt w:val="bullet"/>
+      <w:lvlText w:val=""/>
+      <w:lvlJc w:val="left"/>
+      <w:pPr>
+        <w:ind w:left="5040" w:hanging="360"/>
+      </w:pPr>
+      <w:rPr>
+        <w:rFonts w:ascii="Symbol" w:hAnsi="Symbol" w:hint="default"/>
+      </w:rPr>
+    </w:lvl>
+    <w:lvl w:ilvl="7" w:tplc="04090003" w:tentative="1">
+      <w:start w:val="1"/>
+      <w:numFmt w:val="bullet"/>
+      <w:lvlText w:val="o"/>
+      <w:lvlJc w:val="left"/>
+      <w:pPr>
+        <w:ind w:left="5760" w:hanging="360"/>
+      </w:pPr>
+      <w:rPr>
+        <w:rFonts w:ascii="Courier New" w:hAnsi="Courier New" w:cs="Courier New" w:hint="default"/>
+      </w:rPr>
+    </w:lvl>
+    <w:lvl w:ilvl="8" w:tplc="04090005" w:tentative="1">
+      <w:start w:val="1"/>
+      <w:numFmt w:val="bullet"/>
+      <w:lvlText w:val=""/>
+      <w:lvlJc w:val="left"/>
+      <w:pPr>
+        <w:ind w:left="6480" w:hanging="360"/>
+      </w:pPr>
+      <w:rPr>
+        <w:rFonts w:ascii="Wingdings" w:hAnsi="Wingdings" w:hint="default"/>
+      </w:rPr>
+    </w:lvl>
+  </w:abstractNum>
+  <w:abstractNum w:abstractNumId="18" w15:restartNumberingAfterBreak="0">
     <w:nsid w:val="6F8B79FC"/>
     <w:multiLevelType w:val="multilevel"/>
     <w:tmpl w:val="04090025"/>
@@ -5089,7 +5684,7 @@
       </w:pPr>
     </w:lvl>
   </w:abstractNum>
-  <w:abstractNum w:abstractNumId="17" w15:restartNumberingAfterBreak="0">
+  <w:abstractNum w:abstractNumId="19" w15:restartNumberingAfterBreak="0">
     <w:nsid w:val="74134192"/>
     <w:multiLevelType w:val="hybridMultilevel"/>
     <w:tmpl w:val="89B21C08"/>
@@ -5202,7 +5797,7 @@
       </w:rPr>
     </w:lvl>
   </w:abstractNum>
-  <w:abstractNum w:abstractNumId="18" w15:restartNumberingAfterBreak="0">
+  <w:abstractNum w:abstractNumId="20" w15:restartNumberingAfterBreak="0">
     <w:nsid w:val="741C233A"/>
     <w:multiLevelType w:val="hybridMultilevel"/>
     <w:tmpl w:val="60D2BD24"/>
@@ -5315,7 +5910,120 @@
       </w:rPr>
     </w:lvl>
   </w:abstractNum>
-  <w:abstractNum w:abstractNumId="19" w15:restartNumberingAfterBreak="0">
+  <w:abstractNum w:abstractNumId="21" w15:restartNumberingAfterBreak="0">
+    <w:nsid w:val="750F149E"/>
+    <w:multiLevelType w:val="hybridMultilevel"/>
+    <w:tmpl w:val="37949238"/>
+    <w:lvl w:ilvl="0" w:tplc="04090001">
+      <w:start w:val="1"/>
+      <w:numFmt w:val="bullet"/>
+      <w:lvlText w:val=""/>
+      <w:lvlJc w:val="left"/>
+      <w:pPr>
+        <w:ind w:left="720" w:hanging="360"/>
+      </w:pPr>
+      <w:rPr>
+        <w:rFonts w:ascii="Symbol" w:hAnsi="Symbol" w:hint="default"/>
+      </w:rPr>
+    </w:lvl>
+    <w:lvl w:ilvl="1" w:tplc="04090003" w:tentative="1">
+      <w:start w:val="1"/>
+      <w:numFmt w:val="bullet"/>
+      <w:lvlText w:val="o"/>
+      <w:lvlJc w:val="left"/>
+      <w:pPr>
+        <w:ind w:left="1440" w:hanging="360"/>
+      </w:pPr>
+      <w:rPr>
+        <w:rFonts w:ascii="Courier New" w:hAnsi="Courier New" w:cs="Courier New" w:hint="default"/>
+      </w:rPr>
+    </w:lvl>
+    <w:lvl w:ilvl="2" w:tplc="04090005" w:tentative="1">
+      <w:start w:val="1"/>
+      <w:numFmt w:val="bullet"/>
+      <w:lvlText w:val=""/>
+      <w:lvlJc w:val="left"/>
+      <w:pPr>
+        <w:ind w:left="2160" w:hanging="360"/>
+      </w:pPr>
+      <w:rPr>
+        <w:rFonts w:ascii="Wingdings" w:hAnsi="Wingdings" w:hint="default"/>
+      </w:rPr>
+    </w:lvl>
+    <w:lvl w:ilvl="3" w:tplc="04090001" w:tentative="1">
+      <w:start w:val="1"/>
+      <w:numFmt w:val="bullet"/>
+      <w:lvlText w:val=""/>
+      <w:lvlJc w:val="left"/>
+      <w:pPr>
+        <w:ind w:left="2880" w:hanging="360"/>
+      </w:pPr>
+      <w:rPr>
+        <w:rFonts w:ascii="Symbol" w:hAnsi="Symbol" w:hint="default"/>
+      </w:rPr>
+    </w:lvl>
+    <w:lvl w:ilvl="4" w:tplc="04090003" w:tentative="1">
+      <w:start w:val="1"/>
+      <w:numFmt w:val="bullet"/>
+      <w:lvlText w:val="o"/>
+      <w:lvlJc w:val="left"/>
+      <w:pPr>
+        <w:ind w:left="3600" w:hanging="360"/>
+      </w:pPr>
+      <w:rPr>
+        <w:rFonts w:ascii="Courier New" w:hAnsi="Courier New" w:cs="Courier New" w:hint="default"/>
+      </w:rPr>
+    </w:lvl>
+    <w:lvl w:ilvl="5" w:tplc="04090005" w:tentative="1">
+      <w:start w:val="1"/>
+      <w:numFmt w:val="bullet"/>
+      <w:lvlText w:val=""/>
+      <w:lvlJc w:val="left"/>
+      <w:pPr>
+        <w:ind w:left="4320" w:hanging="360"/>
+      </w:pPr>
+      <w:rPr>
+        <w:rFonts w:ascii="Wingdings" w:hAnsi="Wingdings" w:hint="default"/>
+      </w:rPr>
+    </w:lvl>
+    <w:lvl w:ilvl="6" w:tplc="04090001" w:tentative="1">
+      <w:start w:val="1"/>
+      <w:numFmt w:val="bullet"/>
+      <w:lvlText w:val=""/>
+      <w:lvlJc w:val="left"/>
+      <w:pPr>
+        <w:ind w:left="5040" w:hanging="360"/>
+      </w:pPr>
+      <w:rPr>
+        <w:rFonts w:ascii="Symbol" w:hAnsi="Symbol" w:hint="default"/>
+      </w:rPr>
+    </w:lvl>
+    <w:lvl w:ilvl="7" w:tplc="04090003" w:tentative="1">
+      <w:start w:val="1"/>
+      <w:numFmt w:val="bullet"/>
+      <w:lvlText w:val="o"/>
+      <w:lvlJc w:val="left"/>
+      <w:pPr>
+        <w:ind w:left="5760" w:hanging="360"/>
+      </w:pPr>
+      <w:rPr>
+        <w:rFonts w:ascii="Courier New" w:hAnsi="Courier New" w:cs="Courier New" w:hint="default"/>
+      </w:rPr>
+    </w:lvl>
+    <w:lvl w:ilvl="8" w:tplc="04090005" w:tentative="1">
+      <w:start w:val="1"/>
+      <w:numFmt w:val="bullet"/>
+      <w:lvlText w:val=""/>
+      <w:lvlJc w:val="left"/>
+      <w:pPr>
+        <w:ind w:left="6480" w:hanging="360"/>
+      </w:pPr>
+      <w:rPr>
+        <w:rFonts w:ascii="Wingdings" w:hAnsi="Wingdings" w:hint="default"/>
+      </w:rPr>
+    </w:lvl>
+  </w:abstractNum>
+  <w:abstractNum w:abstractNumId="22" w15:restartNumberingAfterBreak="0">
     <w:nsid w:val="7EF30DED"/>
     <w:multiLevelType w:val="hybridMultilevel"/>
     <w:tmpl w:val="DD68A320"/>
@@ -5429,13 +6137,13 @@
     </w:lvl>
   </w:abstractNum>
   <w:num w:numId="1" w16cid:durableId="657149399">
-    <w:abstractNumId w:val="14"/>
+    <w:abstractNumId w:val="15"/>
   </w:num>
   <w:num w:numId="2" w16cid:durableId="788398554">
     <w:abstractNumId w:val="11"/>
   </w:num>
   <w:num w:numId="3" w16cid:durableId="1376470303">
-    <w:abstractNumId w:val="18"/>
+    <w:abstractNumId w:val="20"/>
   </w:num>
   <w:num w:numId="4" w16cid:durableId="1440643539">
     <w:abstractNumId w:val="12"/>
@@ -5447,13 +6155,13 @@
     <w:abstractNumId w:val="13"/>
   </w:num>
   <w:num w:numId="7" w16cid:durableId="94134913">
-    <w:abstractNumId w:val="15"/>
+    <w:abstractNumId w:val="16"/>
   </w:num>
   <w:num w:numId="8" w16cid:durableId="880746184">
-    <w:abstractNumId w:val="17"/>
+    <w:abstractNumId w:val="19"/>
   </w:num>
   <w:num w:numId="9" w16cid:durableId="1518426854">
-    <w:abstractNumId w:val="19"/>
+    <w:abstractNumId w:val="22"/>
   </w:num>
   <w:num w:numId="10" w16cid:durableId="1804418402">
     <w:abstractNumId w:val="0"/>
@@ -5486,7 +6194,16 @@
     <w:abstractNumId w:val="9"/>
   </w:num>
   <w:num w:numId="20" w16cid:durableId="1448699252">
-    <w:abstractNumId w:val="16"/>
+    <w:abstractNumId w:val="18"/>
+  </w:num>
+  <w:num w:numId="21" w16cid:durableId="529338413">
+    <w:abstractNumId w:val="14"/>
+  </w:num>
+  <w:num w:numId="22" w16cid:durableId="1343163598">
+    <w:abstractNumId w:val="17"/>
+  </w:num>
+  <w:num w:numId="23" w16cid:durableId="948464242">
+    <w:abstractNumId w:val="21"/>
   </w:num>
 </w:numbering>
 </file>

</xml_diff>

<commit_message>
Wrote down more non-functional requirements
</commit_message>
<xml_diff>
--- a/Functioneel Ontwerp.docx
+++ b/Functioneel Ontwerp.docx
@@ -380,7 +380,7 @@
                 <w:r>
                   <w:fldChar w:fldCharType="separate"/>
                 </w:r>
-                <w:hyperlink w:anchor="_Toc114046310" w:history="1">
+                <w:hyperlink w:anchor="_Toc114054583" w:history="1">
                   <w:r>
                     <w:rPr>
                       <w:rStyle w:val="Hyperlink"/>
@@ -424,7 +424,7 @@
                       <w:noProof/>
                       <w:webHidden/>
                     </w:rPr>
-                    <w:instrText xml:space="preserve"> PAGEREF _Toc114046310 \h </w:instrText>
+                    <w:instrText xml:space="preserve"> PAGEREF _Toc114054583 \h </w:instrText>
                   </w:r>
                   <w:r>
                     <w:rPr>
@@ -470,7 +470,7 @@
                     <w:lang w:val="en-US"/>
                   </w:rPr>
                 </w:pPr>
-                <w:hyperlink w:anchor="_Toc114046311" w:history="1">
+                <w:hyperlink w:anchor="_Toc114054584" w:history="1">
                   <w:r>
                     <w:rPr>
                       <w:rStyle w:val="Hyperlink"/>
@@ -514,7 +514,7 @@
                       <w:noProof/>
                       <w:webHidden/>
                     </w:rPr>
-                    <w:instrText xml:space="preserve"> PAGEREF _Toc114046311 \h </w:instrText>
+                    <w:instrText xml:space="preserve"> PAGEREF _Toc114054584 \h </w:instrText>
                   </w:r>
                   <w:r>
                     <w:rPr>
@@ -560,7 +560,7 @@
                     <w:lang w:val="en-US"/>
                   </w:rPr>
                 </w:pPr>
-                <w:hyperlink w:anchor="_Toc114046312" w:history="1">
+                <w:hyperlink w:anchor="_Toc114054585" w:history="1">
                   <w:r>
                     <w:rPr>
                       <w:rStyle w:val="Hyperlink"/>
@@ -583,21 +583,7 @@
                       <w:rStyle w:val="Hyperlink"/>
                       <w:noProof/>
                     </w:rPr>
-                    <w:t>Stakeh</w:t>
-                  </w:r>
-                  <w:r>
-                    <w:rPr>
-                      <w:rStyle w:val="Hyperlink"/>
-                      <w:noProof/>
-                    </w:rPr>
-                    <w:t>o</w:t>
-                  </w:r>
-                  <w:r>
-                    <w:rPr>
-                      <w:rStyle w:val="Hyperlink"/>
-                      <w:noProof/>
-                    </w:rPr>
-                    <w:t>lders</w:t>
+                    <w:t>Stakeholders</w:t>
                   </w:r>
                   <w:r>
                     <w:rPr>
@@ -618,7 +604,7 @@
                       <w:noProof/>
                       <w:webHidden/>
                     </w:rPr>
-                    <w:instrText xml:space="preserve"> PAGEREF _Toc114046312 \h </w:instrText>
+                    <w:instrText xml:space="preserve"> PAGEREF _Toc114054585 \h </w:instrText>
                   </w:r>
                   <w:r>
                     <w:rPr>
@@ -664,7 +650,7 @@
                     <w:lang w:val="en-US"/>
                   </w:rPr>
                 </w:pPr>
-                <w:hyperlink w:anchor="_Toc114046313" w:history="1">
+                <w:hyperlink w:anchor="_Toc114054586" w:history="1">
                   <w:r>
                     <w:rPr>
                       <w:rStyle w:val="Hyperlink"/>
@@ -708,7 +694,7 @@
                       <w:noProof/>
                       <w:webHidden/>
                     </w:rPr>
-                    <w:instrText xml:space="preserve"> PAGEREF _Toc114046313 \h </w:instrText>
+                    <w:instrText xml:space="preserve"> PAGEREF _Toc114054586 \h </w:instrText>
                   </w:r>
                   <w:r>
                     <w:rPr>
@@ -754,7 +740,7 @@
                     <w:lang w:val="en-US"/>
                   </w:rPr>
                 </w:pPr>
-                <w:hyperlink w:anchor="_Toc114046314" w:history="1">
+                <w:hyperlink w:anchor="_Toc114054587" w:history="1">
                   <w:r>
                     <w:rPr>
                       <w:rStyle w:val="Hyperlink"/>
@@ -798,7 +784,7 @@
                       <w:noProof/>
                       <w:webHidden/>
                     </w:rPr>
-                    <w:instrText xml:space="preserve"> PAGEREF _Toc114046314 \h </w:instrText>
+                    <w:instrText xml:space="preserve"> PAGEREF _Toc114054587 \h </w:instrText>
                   </w:r>
                   <w:r>
                     <w:rPr>
@@ -844,7 +830,7 @@
                     <w:lang w:val="en-US"/>
                   </w:rPr>
                 </w:pPr>
-                <w:hyperlink w:anchor="_Toc114046315" w:history="1">
+                <w:hyperlink w:anchor="_Toc114054588" w:history="1">
                   <w:r>
                     <w:rPr>
                       <w:rStyle w:val="Hyperlink"/>
@@ -888,7 +874,7 @@
                       <w:noProof/>
                       <w:webHidden/>
                     </w:rPr>
-                    <w:instrText xml:space="preserve"> PAGEREF _Toc114046315 \h </w:instrText>
+                    <w:instrText xml:space="preserve"> PAGEREF _Toc114054588 \h </w:instrText>
                   </w:r>
                   <w:r>
                     <w:rPr>
@@ -934,7 +920,7 @@
                     <w:lang w:val="en-US"/>
                   </w:rPr>
                 </w:pPr>
-                <w:hyperlink w:anchor="_Toc114046316" w:history="1">
+                <w:hyperlink w:anchor="_Toc114054589" w:history="1">
                   <w:r>
                     <w:rPr>
                       <w:rStyle w:val="Hyperlink"/>
@@ -978,7 +964,7 @@
                       <w:noProof/>
                       <w:webHidden/>
                     </w:rPr>
-                    <w:instrText xml:space="preserve"> PAGEREF _Toc114046316 \h </w:instrText>
+                    <w:instrText xml:space="preserve"> PAGEREF _Toc114054589 \h </w:instrText>
                   </w:r>
                   <w:r>
                     <w:rPr>
@@ -1024,7 +1010,7 @@
                     <w:lang w:val="en-US"/>
                   </w:rPr>
                 </w:pPr>
-                <w:hyperlink w:anchor="_Toc114046317" w:history="1">
+                <w:hyperlink w:anchor="_Toc114054590" w:history="1">
                   <w:r>
                     <w:rPr>
                       <w:rStyle w:val="Hyperlink"/>
@@ -1068,7 +1054,7 @@
                       <w:noProof/>
                       <w:webHidden/>
                     </w:rPr>
-                    <w:instrText xml:space="preserve"> PAGEREF _Toc114046317 \h </w:instrText>
+                    <w:instrText xml:space="preserve"> PAGEREF _Toc114054590 \h </w:instrText>
                   </w:r>
                   <w:r>
                     <w:rPr>
@@ -1114,7 +1100,7 @@
                     <w:lang w:val="en-US"/>
                   </w:rPr>
                 </w:pPr>
-                <w:hyperlink w:anchor="_Toc114046318" w:history="1">
+                <w:hyperlink w:anchor="_Toc114054591" w:history="1">
                   <w:r>
                     <w:rPr>
                       <w:rStyle w:val="Hyperlink"/>
@@ -1158,7 +1144,7 @@
                       <w:noProof/>
                       <w:webHidden/>
                     </w:rPr>
-                    <w:instrText xml:space="preserve"> PAGEREF _Toc114046318 \h </w:instrText>
+                    <w:instrText xml:space="preserve"> PAGEREF _Toc114054591 \h </w:instrText>
                   </w:r>
                   <w:r>
                     <w:rPr>
@@ -1204,7 +1190,7 @@
                     <w:lang w:val="en-US"/>
                   </w:rPr>
                 </w:pPr>
-                <w:hyperlink w:anchor="_Toc114046319" w:history="1">
+                <w:hyperlink w:anchor="_Toc114054592" w:history="1">
                   <w:r>
                     <w:rPr>
                       <w:rStyle w:val="Hyperlink"/>
@@ -1248,7 +1234,7 @@
                       <w:noProof/>
                       <w:webHidden/>
                     </w:rPr>
-                    <w:instrText xml:space="preserve"> PAGEREF _Toc114046319 \h </w:instrText>
+                    <w:instrText xml:space="preserve"> PAGEREF _Toc114054592 \h </w:instrText>
                   </w:r>
                   <w:r>
                     <w:rPr>
@@ -1294,7 +1280,7 @@
                     <w:lang w:val="en-US"/>
                   </w:rPr>
                 </w:pPr>
-                <w:hyperlink w:anchor="_Toc114046320" w:history="1">
+                <w:hyperlink w:anchor="_Toc114054593" w:history="1">
                   <w:r>
                     <w:rPr>
                       <w:rStyle w:val="Hyperlink"/>
@@ -1338,7 +1324,7 @@
                       <w:noProof/>
                       <w:webHidden/>
                     </w:rPr>
-                    <w:instrText xml:space="preserve"> PAGEREF _Toc114046320 \h </w:instrText>
+                    <w:instrText xml:space="preserve"> PAGEREF _Toc114054593 \h </w:instrText>
                   </w:r>
                   <w:r>
                     <w:rPr>
@@ -1384,7 +1370,7 @@
                     <w:lang w:val="en-US"/>
                   </w:rPr>
                 </w:pPr>
-                <w:hyperlink w:anchor="_Toc114046321" w:history="1">
+                <w:hyperlink w:anchor="_Toc114054594" w:history="1">
                   <w:r>
                     <w:rPr>
                       <w:rStyle w:val="Hyperlink"/>
@@ -1428,7 +1414,7 @@
                       <w:noProof/>
                       <w:webHidden/>
                     </w:rPr>
-                    <w:instrText xml:space="preserve"> PAGEREF _Toc114046321 \h </w:instrText>
+                    <w:instrText xml:space="preserve"> PAGEREF _Toc114054594 \h </w:instrText>
                   </w:r>
                   <w:r>
                     <w:rPr>
@@ -1474,7 +1460,7 @@
                     <w:lang w:val="en-US"/>
                   </w:rPr>
                 </w:pPr>
-                <w:hyperlink w:anchor="_Toc114046322" w:history="1">
+                <w:hyperlink w:anchor="_Toc114054595" w:history="1">
                   <w:r>
                     <w:rPr>
                       <w:rStyle w:val="Hyperlink"/>
@@ -1518,7 +1504,7 @@
                       <w:noProof/>
                       <w:webHidden/>
                     </w:rPr>
-                    <w:instrText xml:space="preserve"> PAGEREF _Toc114046322 \h </w:instrText>
+                    <w:instrText xml:space="preserve"> PAGEREF _Toc114054595 \h </w:instrText>
                   </w:r>
                   <w:r>
                     <w:rPr>
@@ -1564,7 +1550,7 @@
                     <w:lang w:val="en-US"/>
                   </w:rPr>
                 </w:pPr>
-                <w:hyperlink w:anchor="_Toc114046323" w:history="1">
+                <w:hyperlink w:anchor="_Toc114054596" w:history="1">
                   <w:r>
                     <w:rPr>
                       <w:rStyle w:val="Hyperlink"/>
@@ -1608,7 +1594,7 @@
                       <w:noProof/>
                       <w:webHidden/>
                     </w:rPr>
-                    <w:instrText xml:space="preserve"> PAGEREF _Toc114046323 \h </w:instrText>
+                    <w:instrText xml:space="preserve"> PAGEREF _Toc114054596 \h </w:instrText>
                   </w:r>
                   <w:r>
                     <w:rPr>
@@ -1654,7 +1640,7 @@
                     <w:lang w:val="en-US"/>
                   </w:rPr>
                 </w:pPr>
-                <w:hyperlink w:anchor="_Toc114046324" w:history="1">
+                <w:hyperlink w:anchor="_Toc114054597" w:history="1">
                   <w:r>
                     <w:rPr>
                       <w:rStyle w:val="Hyperlink"/>
@@ -1698,7 +1684,7 @@
                       <w:noProof/>
                       <w:webHidden/>
                     </w:rPr>
-                    <w:instrText xml:space="preserve"> PAGEREF _Toc114046324 \h </w:instrText>
+                    <w:instrText xml:space="preserve"> PAGEREF _Toc114054597 \h </w:instrText>
                   </w:r>
                   <w:r>
                     <w:rPr>
@@ -1744,7 +1730,7 @@
                     <w:lang w:val="en-US"/>
                   </w:rPr>
                 </w:pPr>
-                <w:hyperlink w:anchor="_Toc114046325" w:history="1">
+                <w:hyperlink w:anchor="_Toc114054598" w:history="1">
                   <w:r>
                     <w:rPr>
                       <w:rStyle w:val="Hyperlink"/>
@@ -1788,7 +1774,7 @@
                       <w:noProof/>
                       <w:webHidden/>
                     </w:rPr>
-                    <w:instrText xml:space="preserve"> PAGEREF _Toc114046325 \h </w:instrText>
+                    <w:instrText xml:space="preserve"> PAGEREF _Toc114054598 \h </w:instrText>
                   </w:r>
                   <w:r>
                     <w:rPr>
@@ -1834,7 +1820,7 @@
                     <w:lang w:val="en-US"/>
                   </w:rPr>
                 </w:pPr>
-                <w:hyperlink w:anchor="_Toc114046326" w:history="1">
+                <w:hyperlink w:anchor="_Toc114054599" w:history="1">
                   <w:r>
                     <w:rPr>
                       <w:rStyle w:val="Hyperlink"/>
@@ -1878,7 +1864,7 @@
                       <w:noProof/>
                       <w:webHidden/>
                     </w:rPr>
-                    <w:instrText xml:space="preserve"> PAGEREF _Toc114046326 \h </w:instrText>
+                    <w:instrText xml:space="preserve"> PAGEREF _Toc114054599 \h </w:instrText>
                   </w:r>
                   <w:r>
                     <w:rPr>
@@ -1924,7 +1910,7 @@
                     <w:lang w:val="en-US"/>
                   </w:rPr>
                 </w:pPr>
-                <w:hyperlink w:anchor="_Toc114046327" w:history="1">
+                <w:hyperlink w:anchor="_Toc114054600" w:history="1">
                   <w:r>
                     <w:rPr>
                       <w:rStyle w:val="Hyperlink"/>
@@ -1968,7 +1954,7 @@
                       <w:noProof/>
                       <w:webHidden/>
                     </w:rPr>
-                    <w:instrText xml:space="preserve"> PAGEREF _Toc114046327 \h </w:instrText>
+                    <w:instrText xml:space="preserve"> PAGEREF _Toc114054600 \h </w:instrText>
                   </w:r>
                   <w:r>
                     <w:rPr>
@@ -2014,7 +2000,7 @@
                     <w:lang w:val="en-US"/>
                   </w:rPr>
                 </w:pPr>
-                <w:hyperlink w:anchor="_Toc114046328" w:history="1">
+                <w:hyperlink w:anchor="_Toc114054601" w:history="1">
                   <w:r>
                     <w:rPr>
                       <w:rStyle w:val="Hyperlink"/>
@@ -2058,7 +2044,7 @@
                       <w:noProof/>
                       <w:webHidden/>
                     </w:rPr>
-                    <w:instrText xml:space="preserve"> PAGEREF _Toc114046328 \h </w:instrText>
+                    <w:instrText xml:space="preserve"> PAGEREF _Toc114054601 \h </w:instrText>
                   </w:r>
                   <w:r>
                     <w:rPr>
@@ -2104,7 +2090,7 @@
                     <w:lang w:val="en-US"/>
                   </w:rPr>
                 </w:pPr>
-                <w:hyperlink w:anchor="_Toc114046329" w:history="1">
+                <w:hyperlink w:anchor="_Toc114054602" w:history="1">
                   <w:r>
                     <w:rPr>
                       <w:rStyle w:val="Hyperlink"/>
@@ -2148,7 +2134,7 @@
                       <w:noProof/>
                       <w:webHidden/>
                     </w:rPr>
-                    <w:instrText xml:space="preserve"> PAGEREF _Toc114046329 \h </w:instrText>
+                    <w:instrText xml:space="preserve"> PAGEREF _Toc114054602 \h </w:instrText>
                   </w:r>
                   <w:r>
                     <w:rPr>
@@ -2168,7 +2154,7 @@
                       <w:noProof/>
                       <w:webHidden/>
                     </w:rPr>
-                    <w:t>7</w:t>
+                    <w:t>8</w:t>
                   </w:r>
                   <w:r>
                     <w:rPr>
@@ -2194,7 +2180,7 @@
                     <w:lang w:val="en-US"/>
                   </w:rPr>
                 </w:pPr>
-                <w:hyperlink w:anchor="_Toc114046330" w:history="1">
+                <w:hyperlink w:anchor="_Toc114054603" w:history="1">
                   <w:r>
                     <w:rPr>
                       <w:rStyle w:val="Hyperlink"/>
@@ -2238,7 +2224,7 @@
                       <w:noProof/>
                       <w:webHidden/>
                     </w:rPr>
-                    <w:instrText xml:space="preserve"> PAGEREF _Toc114046330 \h </w:instrText>
+                    <w:instrText xml:space="preserve"> PAGEREF _Toc114054603 \h </w:instrText>
                   </w:r>
                   <w:r>
                     <w:rPr>
@@ -2258,7 +2244,7 @@
                       <w:noProof/>
                       <w:webHidden/>
                     </w:rPr>
-                    <w:t>7</w:t>
+                    <w:t>8</w:t>
                   </w:r>
                   <w:r>
                     <w:rPr>
@@ -2284,7 +2270,7 @@
                     <w:lang w:val="en-US"/>
                   </w:rPr>
                 </w:pPr>
-                <w:hyperlink w:anchor="_Toc114046331" w:history="1">
+                <w:hyperlink w:anchor="_Toc114054604" w:history="1">
                   <w:r>
                     <w:rPr>
                       <w:rStyle w:val="Hyperlink"/>
@@ -2328,7 +2314,7 @@
                       <w:noProof/>
                       <w:webHidden/>
                     </w:rPr>
-                    <w:instrText xml:space="preserve"> PAGEREF _Toc114046331 \h </w:instrText>
+                    <w:instrText xml:space="preserve"> PAGEREF _Toc114054604 \h </w:instrText>
                   </w:r>
                   <w:r>
                     <w:rPr>
@@ -2348,7 +2334,7 @@
                       <w:noProof/>
                       <w:webHidden/>
                     </w:rPr>
-                    <w:t>8</w:t>
+                    <w:t>9</w:t>
                   </w:r>
                   <w:r>
                     <w:rPr>
@@ -2374,7 +2360,7 @@
                     <w:lang w:val="en-US"/>
                   </w:rPr>
                 </w:pPr>
-                <w:hyperlink w:anchor="_Toc114046332" w:history="1">
+                <w:hyperlink w:anchor="_Toc114054605" w:history="1">
                   <w:r>
                     <w:rPr>
                       <w:rStyle w:val="Hyperlink"/>
@@ -2420,7 +2406,7 @@
                       <w:noProof/>
                       <w:webHidden/>
                     </w:rPr>
-                    <w:instrText xml:space="preserve"> PAGEREF _Toc114046332 \h </w:instrText>
+                    <w:instrText xml:space="preserve"> PAGEREF _Toc114054605 \h </w:instrText>
                   </w:r>
                   <w:r>
                     <w:rPr>
@@ -2440,7 +2426,7 @@
                       <w:noProof/>
                       <w:webHidden/>
                     </w:rPr>
-                    <w:t>9</w:t>
+                    <w:t>10</w:t>
                   </w:r>
                   <w:r>
                     <w:rPr>
@@ -2526,7 +2512,7 @@
       <w:pPr>
         <w:pStyle w:val="Heading1"/>
       </w:pPr>
-      <w:bookmarkStart w:id="0" w:name="_Toc114046310"/>
+      <w:bookmarkStart w:id="0" w:name="_Toc114054583"/>
       <w:r>
         <w:t>Introductie</w:t>
       </w:r>
@@ -2536,7 +2522,7 @@
       <w:pPr>
         <w:pStyle w:val="Heading2"/>
       </w:pPr>
-      <w:bookmarkStart w:id="1" w:name="_Toc114046311"/>
+      <w:bookmarkStart w:id="1" w:name="_Toc114054584"/>
       <w:r>
         <w:t>Algemene introductie</w:t>
       </w:r>
@@ -2563,7 +2549,7 @@
       <w:pPr>
         <w:pStyle w:val="Heading2"/>
       </w:pPr>
-      <w:bookmarkStart w:id="2" w:name="_Toc114046312"/>
+      <w:bookmarkStart w:id="2" w:name="_Toc114054585"/>
       <w:r>
         <w:t>Stakeholders</w:t>
       </w:r>
@@ -2688,7 +2674,7 @@
       <w:pPr>
         <w:pStyle w:val="Heading2"/>
       </w:pPr>
-      <w:bookmarkStart w:id="3" w:name="_Toc114046313"/>
+      <w:bookmarkStart w:id="3" w:name="_Toc114054586"/>
       <w:r>
         <w:t>Operatie-omgeving</w:t>
       </w:r>
@@ -2698,7 +2684,7 @@
       <w:pPr>
         <w:pStyle w:val="Heading2"/>
       </w:pPr>
-      <w:bookmarkStart w:id="4" w:name="_Toc114046314"/>
+      <w:bookmarkStart w:id="4" w:name="_Toc114054587"/>
       <w:r>
         <w:t>Design en implementatie beperkingen</w:t>
       </w:r>
@@ -2714,7 +2700,7 @@
       <w:pPr>
         <w:pStyle w:val="Heading2"/>
       </w:pPr>
-      <w:bookmarkStart w:id="5" w:name="_Toc114046315"/>
+      <w:bookmarkStart w:id="5" w:name="_Toc114054588"/>
       <w:r>
         <w:t>Product functies</w:t>
       </w:r>
@@ -2737,6 +2723,9 @@
         <w:jc w:val="center"/>
       </w:pPr>
       <w:r>
+        <w:rPr>
+          <w:noProof/>
+        </w:rPr>
         <w:drawing>
           <wp:inline distT="0" distB="0" distL="0" distR="0" wp14:anchorId="0580D49A" wp14:editId="25631927">
             <wp:extent cx="3381375" cy="857250"/>
@@ -2792,11 +2781,19 @@
           <w:docGrid w:linePitch="360"/>
         </w:sectPr>
       </w:pPr>
+      <w:proofErr w:type="spellStart"/>
       <w:r>
         <w:rPr>
           <w:color w:val="FF0000"/>
         </w:rPr>
-        <w:t>Todo: Uitleg??</w:t>
+        <w:t>Todo</w:t>
+      </w:r>
+      <w:proofErr w:type="spellEnd"/>
+      <w:r>
+        <w:rPr>
+          <w:color w:val="FF0000"/>
+        </w:rPr>
+        <w:t>: Uitleg??</w:t>
       </w:r>
     </w:p>
     <w:tbl>
@@ -2838,7 +2835,7 @@
       <w:pPr>
         <w:pStyle w:val="Heading1"/>
       </w:pPr>
-      <w:bookmarkStart w:id="6" w:name="_Toc114046316"/>
+      <w:bookmarkStart w:id="6" w:name="_Toc114054589"/>
       <w:r>
         <w:t>Domein model</w:t>
       </w:r>
@@ -2916,11 +2913,19 @@
           <w:docGrid w:linePitch="360"/>
         </w:sectPr>
       </w:pPr>
+      <w:proofErr w:type="spellStart"/>
       <w:r>
         <w:rPr>
           <w:color w:val="FF0000"/>
         </w:rPr>
-        <w:t xml:space="preserve">Todo: Uitleg hoe je dit kunt lezen </w:t>
+        <w:t>Todo</w:t>
+      </w:r>
+      <w:proofErr w:type="spellEnd"/>
+      <w:r>
+        <w:rPr>
+          <w:color w:val="FF0000"/>
+        </w:rPr>
+        <w:t xml:space="preserve">: Uitleg hoe je dit kunt lezen </w:t>
       </w:r>
     </w:p>
     <w:tbl>
@@ -2962,7 +2967,7 @@
       <w:pPr>
         <w:pStyle w:val="Heading1"/>
       </w:pPr>
-      <w:bookmarkStart w:id="7" w:name="_Toc114046317"/>
+      <w:bookmarkStart w:id="7" w:name="_Toc114054590"/>
       <w:r>
         <w:t>Use-cases</w:t>
       </w:r>
@@ -2972,7 +2977,7 @@
       <w:pPr>
         <w:pStyle w:val="Heading2"/>
       </w:pPr>
-      <w:bookmarkStart w:id="8" w:name="_Toc114046318"/>
+      <w:bookmarkStart w:id="8" w:name="_Toc114054591"/>
       <w:r>
         <w:t>Use case 1</w:t>
       </w:r>
@@ -2985,7 +2990,7 @@
       <w:r>
         <w:t xml:space="preserve"> </w:t>
       </w:r>
-      <w:bookmarkStart w:id="9" w:name="_Toc114046319"/>
+      <w:bookmarkStart w:id="9" w:name="_Toc114054592"/>
       <w:r>
         <w:t>Beschrijving</w:t>
       </w:r>
@@ -2998,7 +3003,7 @@
       <w:r>
         <w:t xml:space="preserve"> </w:t>
       </w:r>
-      <w:bookmarkStart w:id="10" w:name="_Toc114046320"/>
+      <w:bookmarkStart w:id="10" w:name="_Toc114054593"/>
       <w:r>
         <w:t>SSD / Operation contract (optional)</w:t>
       </w:r>
@@ -3053,7 +3058,7 @@
       <w:pPr>
         <w:pStyle w:val="Heading1"/>
       </w:pPr>
-      <w:bookmarkStart w:id="11" w:name="_Toc114046321"/>
+      <w:bookmarkStart w:id="11" w:name="_Toc114054594"/>
       <w:r>
         <w:t>Overige functionele eisen</w:t>
       </w:r>
@@ -3062,13 +3067,14 @@
     <w:tbl>
       <w:tblPr>
         <w:tblStyle w:val="GridTable1Light"/>
-        <w:tblW w:w="0" w:type="auto"/>
+        <w:tblW w:w="10903" w:type="dxa"/>
         <w:tblLook w:val="04A0" w:firstRow="1" w:lastRow="0" w:firstColumn="1" w:lastColumn="0" w:noHBand="0" w:noVBand="1"/>
       </w:tblPr>
       <w:tblGrid>
-        <w:gridCol w:w="1555"/>
-        <w:gridCol w:w="3685"/>
-        <w:gridCol w:w="5550"/>
+        <w:gridCol w:w="1280"/>
+        <w:gridCol w:w="1337"/>
+        <w:gridCol w:w="2968"/>
+        <w:gridCol w:w="5318"/>
       </w:tblGrid>
       <w:tr>
         <w:trPr>
@@ -3077,7 +3083,7 @@
         <w:tc>
           <w:tcPr>
             <w:cnfStyle w:val="001000000000" w:firstRow="0" w:lastRow="0" w:firstColumn="1" w:lastColumn="0" w:oddVBand="0" w:evenVBand="0" w:oddHBand="0" w:evenHBand="0" w:firstRowFirstColumn="0" w:firstRowLastColumn="0" w:lastRowFirstColumn="0" w:lastRowLastColumn="0"/>
-            <w:tcW w:w="1555" w:type="dxa"/>
+            <w:tcW w:w="1280" w:type="dxa"/>
           </w:tcPr>
           <w:p>
             <w:r>
@@ -3087,7 +3093,20 @@
         </w:tc>
         <w:tc>
           <w:tcPr>
-            <w:tcW w:w="3685" w:type="dxa"/>
+            <w:tcW w:w="1337" w:type="dxa"/>
+          </w:tcPr>
+          <w:p>
+            <w:pPr>
+              <w:cnfStyle w:val="100000000000" w:firstRow="1" w:lastRow="0" w:firstColumn="0" w:lastColumn="0" w:oddVBand="0" w:evenVBand="0" w:oddHBand="0" w:evenHBand="0" w:firstRowFirstColumn="0" w:firstRowLastColumn="0" w:lastRowFirstColumn="0" w:lastRowLastColumn="0"/>
+            </w:pPr>
+            <w:r>
+              <w:t>Prioriteit</w:t>
+            </w:r>
+          </w:p>
+        </w:tc>
+        <w:tc>
+          <w:tcPr>
+            <w:tcW w:w="2968" w:type="dxa"/>
           </w:tcPr>
           <w:p>
             <w:pPr>
@@ -3100,7 +3119,7 @@
         </w:tc>
         <w:tc>
           <w:tcPr>
-            <w:tcW w:w="5550" w:type="dxa"/>
+            <w:tcW w:w="5318" w:type="dxa"/>
           </w:tcPr>
           <w:p>
             <w:pPr>
@@ -3116,7 +3135,7 @@
         <w:tc>
           <w:tcPr>
             <w:cnfStyle w:val="001000000000" w:firstRow="0" w:lastRow="0" w:firstColumn="1" w:lastColumn="0" w:oddVBand="0" w:evenVBand="0" w:oddHBand="0" w:evenHBand="0" w:firstRowFirstColumn="0" w:firstRowLastColumn="0" w:lastRowFirstColumn="0" w:lastRowLastColumn="0"/>
-            <w:tcW w:w="1555" w:type="dxa"/>
+            <w:tcW w:w="1280" w:type="dxa"/>
           </w:tcPr>
           <w:p>
             <w:r>
@@ -3126,7 +3145,20 @@
         </w:tc>
         <w:tc>
           <w:tcPr>
-            <w:tcW w:w="3685" w:type="dxa"/>
+            <w:tcW w:w="1337" w:type="dxa"/>
+          </w:tcPr>
+          <w:p>
+            <w:pPr>
+              <w:cnfStyle w:val="000000000000" w:firstRow="0" w:lastRow="0" w:firstColumn="0" w:lastColumn="0" w:oddVBand="0" w:evenVBand="0" w:oddHBand="0" w:evenHBand="0" w:firstRowFirstColumn="0" w:firstRowLastColumn="0" w:lastRowFirstColumn="0" w:lastRowLastColumn="0"/>
+            </w:pPr>
+            <w:r>
+              <w:t>S</w:t>
+            </w:r>
+          </w:p>
+        </w:tc>
+        <w:tc>
+          <w:tcPr>
+            <w:tcW w:w="2968" w:type="dxa"/>
           </w:tcPr>
           <w:p>
             <w:pPr>
@@ -3139,7 +3171,7 @@
         </w:tc>
         <w:tc>
           <w:tcPr>
-            <w:tcW w:w="5550" w:type="dxa"/>
+            <w:tcW w:w="5318" w:type="dxa"/>
           </w:tcPr>
           <w:p>
             <w:pPr>
@@ -3202,7 +3234,7 @@
       <w:pPr>
         <w:pStyle w:val="Heading1"/>
       </w:pPr>
-      <w:bookmarkStart w:id="12" w:name="_Toc114046322"/>
+      <w:bookmarkStart w:id="12" w:name="_Toc114054595"/>
       <w:r>
         <w:t>N</w:t>
       </w:r>
@@ -3212,14 +3244,82 @@
       <w:bookmarkEnd w:id="12"/>
     </w:p>
     <w:p>
+      <w:r>
+        <w:t xml:space="preserve">In dit hoofdstuk worden de niet-functionele eisen van de applicatie beschreven door middel van de ISO25010 </w:t>
+      </w:r>
+      <w:sdt>
+        <w:sdtPr>
+          <w:id w:val="1904331518"/>
+          <w:citation/>
+        </w:sdtPr>
+        <w:sdtContent>
+          <w:r>
+            <w:fldChar w:fldCharType="begin"/>
+          </w:r>
+          <w:r>
+            <w:instrText xml:space="preserve"> CITATION ISO11 \l 1033 </w:instrText>
+          </w:r>
+          <w:r>
+            <w:fldChar w:fldCharType="separate"/>
+          </w:r>
+          <w:r>
+            <w:rPr>
+              <w:noProof/>
+            </w:rPr>
+            <w:t>(ISO/;IEC, 2011)</w:t>
+          </w:r>
+          <w:r>
+            <w:fldChar w:fldCharType="end"/>
+          </w:r>
+        </w:sdtContent>
+      </w:sdt>
+      <w:r>
+        <w:t xml:space="preserve"> standaard. De prioriteiten worden uitgevoerd op basis van de </w:t>
+      </w:r>
+      <w:proofErr w:type="spellStart"/>
+      <w:r>
+        <w:t>MoSCoW</w:t>
+      </w:r>
+      <w:proofErr w:type="spellEnd"/>
+      <w:r>
+        <w:t xml:space="preserve"> methode.</w:t>
+      </w:r>
+    </w:p>
+    <w:p>
+      <w:r>
+        <w:t xml:space="preserve">Dit </w:t>
+      </w:r>
+      <w:r>
+        <w:t>staat voor:</w:t>
+      </w:r>
+    </w:p>
+    <w:p>
+      <w:pPr>
+        <w:rPr>
+          <w:b/>
+          <w:bCs/>
+        </w:rPr>
+      </w:pPr>
+    </w:p>
+    <w:p>
       <w:pPr>
         <w:pStyle w:val="Heading2"/>
       </w:pPr>
-      <w:bookmarkStart w:id="13" w:name="_Toc114046323"/>
+      <w:bookmarkStart w:id="13" w:name="_Toc114054596"/>
+      <w:proofErr w:type="spellStart"/>
       <w:r>
-        <w:t>Functional Suitability</w:t>
+        <w:t>Functional</w:t>
+      </w:r>
+      <w:proofErr w:type="spellEnd"/>
+      <w:r>
+        <w:t xml:space="preserve"> </w:t>
+      </w:r>
+      <w:proofErr w:type="spellStart"/>
+      <w:r>
+        <w:t>Suitability</w:t>
       </w:r>
       <w:bookmarkEnd w:id="13"/>
+      <w:proofErr w:type="spellEnd"/>
     </w:p>
     <w:tbl>
       <w:tblPr>
@@ -3228,10 +3328,10 @@
         <w:tblLook w:val="04A0" w:firstRow="1" w:lastRow="0" w:firstColumn="1" w:lastColumn="0" w:noHBand="0" w:noVBand="1"/>
       </w:tblPr>
       <w:tblGrid>
-        <w:gridCol w:w="978"/>
-        <w:gridCol w:w="3245"/>
-        <w:gridCol w:w="3938"/>
-        <w:gridCol w:w="2629"/>
+        <w:gridCol w:w="816"/>
+        <w:gridCol w:w="1203"/>
+        <w:gridCol w:w="2684"/>
+        <w:gridCol w:w="5306"/>
       </w:tblGrid>
       <w:tr>
         <w:trPr>
@@ -3240,7 +3340,7 @@
         <w:tc>
           <w:tcPr>
             <w:cnfStyle w:val="001000000000" w:firstRow="0" w:lastRow="0" w:firstColumn="1" w:lastColumn="0" w:oddVBand="0" w:evenVBand="0" w:oddHBand="0" w:evenHBand="0" w:firstRowFirstColumn="0" w:firstRowLastColumn="0" w:lastRowFirstColumn="0" w:lastRowLastColumn="0"/>
-            <w:tcW w:w="978" w:type="dxa"/>
+            <w:tcW w:w="0" w:type="auto"/>
           </w:tcPr>
           <w:p>
             <w:r>
@@ -3250,7 +3350,20 @@
         </w:tc>
         <w:tc>
           <w:tcPr>
-            <w:tcW w:w="3245" w:type="dxa"/>
+            <w:tcW w:w="0" w:type="auto"/>
+          </w:tcPr>
+          <w:p>
+            <w:pPr>
+              <w:cnfStyle w:val="100000000000" w:firstRow="1" w:lastRow="0" w:firstColumn="0" w:lastColumn="0" w:oddVBand="0" w:evenVBand="0" w:oddHBand="0" w:evenHBand="0" w:firstRowFirstColumn="0" w:firstRowLastColumn="0" w:lastRowFirstColumn="0" w:lastRowLastColumn="0"/>
+            </w:pPr>
+            <w:r>
+              <w:t>Prioriteit</w:t>
+            </w:r>
+          </w:p>
+        </w:tc>
+        <w:tc>
+          <w:tcPr>
+            <w:tcW w:w="0" w:type="auto"/>
           </w:tcPr>
           <w:p>
             <w:pPr>
@@ -3263,7 +3376,7 @@
         </w:tc>
         <w:tc>
           <w:tcPr>
-            <w:tcW w:w="3938" w:type="dxa"/>
+            <w:tcW w:w="5306" w:type="dxa"/>
           </w:tcPr>
           <w:p>
             <w:pPr>
@@ -3274,51 +3387,100 @@
             </w:r>
           </w:p>
         </w:tc>
-        <w:tc>
-          <w:tcPr>
-            <w:tcW w:w="2629" w:type="dxa"/>
-          </w:tcPr>
-          <w:p>
-            <w:pPr>
-              <w:cnfStyle w:val="100000000000" w:firstRow="1" w:lastRow="0" w:firstColumn="0" w:lastColumn="0" w:oddVBand="0" w:evenVBand="0" w:oddHBand="0" w:evenHBand="0" w:firstRowFirstColumn="0" w:firstRowLastColumn="0" w:lastRowFirstColumn="0" w:lastRowLastColumn="0"/>
-            </w:pPr>
-            <w:r>
-              <w:t>Stakeholder</w:t>
-            </w:r>
-          </w:p>
-        </w:tc>
       </w:tr>
       <w:tr>
         <w:tc>
           <w:tcPr>
             <w:cnfStyle w:val="001000000000" w:firstRow="0" w:lastRow="0" w:firstColumn="1" w:lastColumn="0" w:oddVBand="0" w:evenVBand="0" w:oddHBand="0" w:evenHBand="0" w:firstRowFirstColumn="0" w:firstRowLastColumn="0" w:lastRowFirstColumn="0" w:lastRowLastColumn="0"/>
-            <w:tcW w:w="978" w:type="dxa"/>
-          </w:tcPr>
-          <w:p/>
-        </w:tc>
-        <w:tc>
-          <w:tcPr>
-            <w:tcW w:w="3245" w:type="dxa"/>
+            <w:tcW w:w="0" w:type="auto"/>
+          </w:tcPr>
+          <w:p>
+            <w:r>
+              <w:t>FS1</w:t>
+            </w:r>
+          </w:p>
+        </w:tc>
+        <w:tc>
+          <w:tcPr>
+            <w:tcW w:w="0" w:type="auto"/>
           </w:tcPr>
           <w:p>
             <w:pPr>
               <w:cnfStyle w:val="000000000000" w:firstRow="0" w:lastRow="0" w:firstColumn="0" w:lastColumn="0" w:oddVBand="0" w:evenVBand="0" w:oddHBand="0" w:evenHBand="0" w:firstRowFirstColumn="0" w:firstRowLastColumn="0" w:lastRowFirstColumn="0" w:lastRowLastColumn="0"/>
             </w:pPr>
-          </w:p>
-        </w:tc>
-        <w:tc>
-          <w:tcPr>
-            <w:tcW w:w="3938" w:type="dxa"/>
+            <w:r>
+              <w:t>M</w:t>
+            </w:r>
+          </w:p>
+        </w:tc>
+        <w:tc>
+          <w:tcPr>
+            <w:tcW w:w="0" w:type="auto"/>
           </w:tcPr>
           <w:p>
             <w:pPr>
               <w:cnfStyle w:val="000000000000" w:firstRow="0" w:lastRow="0" w:firstColumn="0" w:lastColumn="0" w:oddVBand="0" w:evenVBand="0" w:oddHBand="0" w:evenHBand="0" w:firstRowFirstColumn="0" w:firstRowLastColumn="0" w:lastRowFirstColumn="0" w:lastRowLastColumn="0"/>
             </w:pPr>
-          </w:p>
-        </w:tc>
-        <w:tc>
-          <w:tcPr>
-            <w:tcW w:w="2629" w:type="dxa"/>
+            <w:proofErr w:type="spellStart"/>
+            <w:r>
+              <w:t>Functional</w:t>
+            </w:r>
+            <w:proofErr w:type="spellEnd"/>
+            <w:r>
+              <w:t xml:space="preserve"> </w:t>
+            </w:r>
+            <w:proofErr w:type="spellStart"/>
+            <w:r>
+              <w:t>Correctness</w:t>
+            </w:r>
+            <w:proofErr w:type="spellEnd"/>
+          </w:p>
+        </w:tc>
+        <w:tc>
+          <w:tcPr>
+            <w:tcW w:w="5306" w:type="dxa"/>
+          </w:tcPr>
+          <w:p>
+            <w:pPr>
+              <w:cnfStyle w:val="000000000000" w:firstRow="0" w:lastRow="0" w:firstColumn="0" w:lastColumn="0" w:oddVBand="0" w:evenVBand="0" w:oddHBand="0" w:evenHBand="0" w:firstRowFirstColumn="0" w:firstRowLastColumn="0" w:lastRowFirstColumn="0" w:lastRowLastColumn="0"/>
+            </w:pPr>
+            <w:r>
+              <w:t>De gevisualiseerde data komt overeen met data in beheersystemen van maximaal 1 dag geleden</w:t>
+            </w:r>
+          </w:p>
+        </w:tc>
+      </w:tr>
+      <w:tr>
+        <w:tc>
+          <w:tcPr>
+            <w:cnfStyle w:val="001000000000" w:firstRow="0" w:lastRow="0" w:firstColumn="1" w:lastColumn="0" w:oddVBand="0" w:evenVBand="0" w:oddHBand="0" w:evenHBand="0" w:firstRowFirstColumn="0" w:firstRowLastColumn="0" w:lastRowFirstColumn="0" w:lastRowLastColumn="0"/>
+            <w:tcW w:w="0" w:type="auto"/>
+          </w:tcPr>
+          <w:p/>
+        </w:tc>
+        <w:tc>
+          <w:tcPr>
+            <w:tcW w:w="0" w:type="auto"/>
+          </w:tcPr>
+          <w:p>
+            <w:pPr>
+              <w:cnfStyle w:val="000000000000" w:firstRow="0" w:lastRow="0" w:firstColumn="0" w:lastColumn="0" w:oddVBand="0" w:evenVBand="0" w:oddHBand="0" w:evenHBand="0" w:firstRowFirstColumn="0" w:firstRowLastColumn="0" w:lastRowFirstColumn="0" w:lastRowLastColumn="0"/>
+            </w:pPr>
+          </w:p>
+        </w:tc>
+        <w:tc>
+          <w:tcPr>
+            <w:tcW w:w="0" w:type="auto"/>
+          </w:tcPr>
+          <w:p>
+            <w:pPr>
+              <w:cnfStyle w:val="000000000000" w:firstRow="0" w:lastRow="0" w:firstColumn="0" w:lastColumn="0" w:oddVBand="0" w:evenVBand="0" w:oddHBand="0" w:evenHBand="0" w:firstRowFirstColumn="0" w:firstRowLastColumn="0" w:lastRowFirstColumn="0" w:lastRowLastColumn="0"/>
+            </w:pPr>
+          </w:p>
+        </w:tc>
+        <w:tc>
+          <w:tcPr>
+            <w:tcW w:w="5306" w:type="dxa"/>
           </w:tcPr>
           <w:p>
             <w:pPr>
@@ -3333,7 +3495,7 @@
       <w:pPr>
         <w:pStyle w:val="Heading2"/>
       </w:pPr>
-      <w:bookmarkStart w:id="14" w:name="_Toc114046324"/>
+      <w:bookmarkStart w:id="14" w:name="_Toc114054597"/>
       <w:r>
         <w:t>Performance Efficiency</w:t>
       </w:r>
@@ -3346,10 +3508,10 @@
         <w:tblLook w:val="04A0" w:firstRow="1" w:lastRow="0" w:firstColumn="1" w:lastColumn="0" w:noHBand="0" w:noVBand="1"/>
       </w:tblPr>
       <w:tblGrid>
-        <w:gridCol w:w="978"/>
-        <w:gridCol w:w="3245"/>
-        <w:gridCol w:w="3938"/>
-        <w:gridCol w:w="2629"/>
+        <w:gridCol w:w="816"/>
+        <w:gridCol w:w="1203"/>
+        <w:gridCol w:w="1697"/>
+        <w:gridCol w:w="6477"/>
       </w:tblGrid>
       <w:tr>
         <w:trPr>
@@ -3358,7 +3520,7 @@
         <w:tc>
           <w:tcPr>
             <w:cnfStyle w:val="001000000000" w:firstRow="0" w:lastRow="0" w:firstColumn="1" w:lastColumn="0" w:oddVBand="0" w:evenVBand="0" w:oddHBand="0" w:evenHBand="0" w:firstRowFirstColumn="0" w:firstRowLastColumn="0" w:lastRowFirstColumn="0" w:lastRowLastColumn="0"/>
-            <w:tcW w:w="978" w:type="dxa"/>
+            <w:tcW w:w="0" w:type="auto"/>
           </w:tcPr>
           <w:p>
             <w:r>
@@ -3368,7 +3530,20 @@
         </w:tc>
         <w:tc>
           <w:tcPr>
-            <w:tcW w:w="3245" w:type="dxa"/>
+            <w:tcW w:w="0" w:type="auto"/>
+          </w:tcPr>
+          <w:p>
+            <w:pPr>
+              <w:cnfStyle w:val="100000000000" w:firstRow="1" w:lastRow="0" w:firstColumn="0" w:lastColumn="0" w:oddVBand="0" w:evenVBand="0" w:oddHBand="0" w:evenHBand="0" w:firstRowFirstColumn="0" w:firstRowLastColumn="0" w:lastRowFirstColumn="0" w:lastRowLastColumn="0"/>
+            </w:pPr>
+            <w:r>
+              <w:t>Prioriteit</w:t>
+            </w:r>
+          </w:p>
+        </w:tc>
+        <w:tc>
+          <w:tcPr>
+            <w:tcW w:w="1697" w:type="dxa"/>
           </w:tcPr>
           <w:p>
             <w:pPr>
@@ -3381,7 +3556,7 @@
         </w:tc>
         <w:tc>
           <w:tcPr>
-            <w:tcW w:w="3938" w:type="dxa"/>
+            <w:tcW w:w="6477" w:type="dxa"/>
           </w:tcPr>
           <w:p>
             <w:pPr>
@@ -3392,51 +3567,92 @@
             </w:r>
           </w:p>
         </w:tc>
-        <w:tc>
-          <w:tcPr>
-            <w:tcW w:w="2629" w:type="dxa"/>
-          </w:tcPr>
-          <w:p>
-            <w:pPr>
-              <w:cnfStyle w:val="100000000000" w:firstRow="1" w:lastRow="0" w:firstColumn="0" w:lastColumn="0" w:oddVBand="0" w:evenVBand="0" w:oddHBand="0" w:evenHBand="0" w:firstRowFirstColumn="0" w:firstRowLastColumn="0" w:lastRowFirstColumn="0" w:lastRowLastColumn="0"/>
-            </w:pPr>
-            <w:r>
-              <w:t>Stakeholder</w:t>
-            </w:r>
-          </w:p>
-        </w:tc>
       </w:tr>
       <w:tr>
         <w:tc>
           <w:tcPr>
             <w:cnfStyle w:val="001000000000" w:firstRow="0" w:lastRow="0" w:firstColumn="1" w:lastColumn="0" w:oddVBand="0" w:evenVBand="0" w:oddHBand="0" w:evenHBand="0" w:firstRowFirstColumn="0" w:firstRowLastColumn="0" w:lastRowFirstColumn="0" w:lastRowLastColumn="0"/>
-            <w:tcW w:w="978" w:type="dxa"/>
-          </w:tcPr>
-          <w:p/>
-        </w:tc>
-        <w:tc>
-          <w:tcPr>
-            <w:tcW w:w="3245" w:type="dxa"/>
+            <w:tcW w:w="0" w:type="auto"/>
+          </w:tcPr>
+          <w:p>
+            <w:r>
+              <w:t>PE1</w:t>
+            </w:r>
+          </w:p>
+        </w:tc>
+        <w:tc>
+          <w:tcPr>
+            <w:tcW w:w="0" w:type="auto"/>
           </w:tcPr>
           <w:p>
             <w:pPr>
               <w:cnfStyle w:val="000000000000" w:firstRow="0" w:lastRow="0" w:firstColumn="0" w:lastColumn="0" w:oddVBand="0" w:evenVBand="0" w:oddHBand="0" w:evenHBand="0" w:firstRowFirstColumn="0" w:firstRowLastColumn="0" w:lastRowFirstColumn="0" w:lastRowLastColumn="0"/>
             </w:pPr>
-          </w:p>
-        </w:tc>
-        <w:tc>
-          <w:tcPr>
-            <w:tcW w:w="3938" w:type="dxa"/>
+            <w:r>
+              <w:t>M</w:t>
+            </w:r>
+          </w:p>
+        </w:tc>
+        <w:tc>
+          <w:tcPr>
+            <w:tcW w:w="1697" w:type="dxa"/>
           </w:tcPr>
           <w:p>
             <w:pPr>
               <w:cnfStyle w:val="000000000000" w:firstRow="0" w:lastRow="0" w:firstColumn="0" w:lastColumn="0" w:oddVBand="0" w:evenVBand="0" w:oddHBand="0" w:evenHBand="0" w:firstRowFirstColumn="0" w:firstRowLastColumn="0" w:lastRowFirstColumn="0" w:lastRowLastColumn="0"/>
             </w:pPr>
-          </w:p>
-        </w:tc>
-        <w:tc>
-          <w:tcPr>
-            <w:tcW w:w="2629" w:type="dxa"/>
+            <w:proofErr w:type="spellStart"/>
+            <w:r>
+              <w:t>Capacity</w:t>
+            </w:r>
+            <w:proofErr w:type="spellEnd"/>
+          </w:p>
+        </w:tc>
+        <w:tc>
+          <w:tcPr>
+            <w:tcW w:w="6477" w:type="dxa"/>
+          </w:tcPr>
+          <w:p>
+            <w:pPr>
+              <w:cnfStyle w:val="000000000000" w:firstRow="0" w:lastRow="0" w:firstColumn="0" w:lastColumn="0" w:oddVBand="0" w:evenVBand="0" w:oddHBand="0" w:evenHBand="0" w:firstRowFirstColumn="0" w:firstRowLastColumn="0" w:lastRowFirstColumn="0" w:lastRowLastColumn="0"/>
+            </w:pPr>
+            <w:r>
+              <w:t>Het systeem moet alle medewerkers van afdeling beheer tegelijkertijd moeten dienen</w:t>
+            </w:r>
+          </w:p>
+        </w:tc>
+      </w:tr>
+      <w:tr>
+        <w:tc>
+          <w:tcPr>
+            <w:cnfStyle w:val="001000000000" w:firstRow="0" w:lastRow="0" w:firstColumn="1" w:lastColumn="0" w:oddVBand="0" w:evenVBand="0" w:oddHBand="0" w:evenHBand="0" w:firstRowFirstColumn="0" w:firstRowLastColumn="0" w:lastRowFirstColumn="0" w:lastRowLastColumn="0"/>
+            <w:tcW w:w="0" w:type="auto"/>
+          </w:tcPr>
+          <w:p/>
+        </w:tc>
+        <w:tc>
+          <w:tcPr>
+            <w:tcW w:w="0" w:type="auto"/>
+          </w:tcPr>
+          <w:p>
+            <w:pPr>
+              <w:cnfStyle w:val="000000000000" w:firstRow="0" w:lastRow="0" w:firstColumn="0" w:lastColumn="0" w:oddVBand="0" w:evenVBand="0" w:oddHBand="0" w:evenHBand="0" w:firstRowFirstColumn="0" w:firstRowLastColumn="0" w:lastRowFirstColumn="0" w:lastRowLastColumn="0"/>
+            </w:pPr>
+          </w:p>
+        </w:tc>
+        <w:tc>
+          <w:tcPr>
+            <w:tcW w:w="1697" w:type="dxa"/>
+          </w:tcPr>
+          <w:p>
+            <w:pPr>
+              <w:cnfStyle w:val="000000000000" w:firstRow="0" w:lastRow="0" w:firstColumn="0" w:lastColumn="0" w:oddVBand="0" w:evenVBand="0" w:oddHBand="0" w:evenHBand="0" w:firstRowFirstColumn="0" w:firstRowLastColumn="0" w:lastRowFirstColumn="0" w:lastRowLastColumn="0"/>
+            </w:pPr>
+          </w:p>
+        </w:tc>
+        <w:tc>
+          <w:tcPr>
+            <w:tcW w:w="6477" w:type="dxa"/>
           </w:tcPr>
           <w:p>
             <w:pPr>
@@ -3451,7 +3667,7 @@
       <w:pPr>
         <w:pStyle w:val="Heading2"/>
       </w:pPr>
-      <w:bookmarkStart w:id="15" w:name="_Toc114046325"/>
+      <w:bookmarkStart w:id="15" w:name="_Toc114054598"/>
       <w:r>
         <w:t>Compatibility</w:t>
       </w:r>
@@ -3464,10 +3680,10 @@
         <w:tblLook w:val="04A0" w:firstRow="1" w:lastRow="0" w:firstColumn="1" w:lastColumn="0" w:noHBand="0" w:noVBand="1"/>
       </w:tblPr>
       <w:tblGrid>
-        <w:gridCol w:w="978"/>
-        <w:gridCol w:w="3245"/>
-        <w:gridCol w:w="3938"/>
-        <w:gridCol w:w="2629"/>
+        <w:gridCol w:w="816"/>
+        <w:gridCol w:w="1203"/>
+        <w:gridCol w:w="1791"/>
+        <w:gridCol w:w="6250"/>
       </w:tblGrid>
       <w:tr>
         <w:trPr>
@@ -3476,7 +3692,7 @@
         <w:tc>
           <w:tcPr>
             <w:cnfStyle w:val="001000000000" w:firstRow="0" w:lastRow="0" w:firstColumn="1" w:lastColumn="0" w:oddVBand="0" w:evenVBand="0" w:oddHBand="0" w:evenHBand="0" w:firstRowFirstColumn="0" w:firstRowLastColumn="0" w:lastRowFirstColumn="0" w:lastRowLastColumn="0"/>
-            <w:tcW w:w="978" w:type="dxa"/>
+            <w:tcW w:w="0" w:type="auto"/>
           </w:tcPr>
           <w:p>
             <w:r>
@@ -3486,7 +3702,20 @@
         </w:tc>
         <w:tc>
           <w:tcPr>
-            <w:tcW w:w="3245" w:type="dxa"/>
+            <w:tcW w:w="0" w:type="auto"/>
+          </w:tcPr>
+          <w:p>
+            <w:pPr>
+              <w:cnfStyle w:val="100000000000" w:firstRow="1" w:lastRow="0" w:firstColumn="0" w:lastColumn="0" w:oddVBand="0" w:evenVBand="0" w:oddHBand="0" w:evenHBand="0" w:firstRowFirstColumn="0" w:firstRowLastColumn="0" w:lastRowFirstColumn="0" w:lastRowLastColumn="0"/>
+            </w:pPr>
+            <w:r>
+              <w:t>Prioriteit</w:t>
+            </w:r>
+          </w:p>
+        </w:tc>
+        <w:tc>
+          <w:tcPr>
+            <w:tcW w:w="0" w:type="auto"/>
           </w:tcPr>
           <w:p>
             <w:pPr>
@@ -3499,7 +3728,7 @@
         </w:tc>
         <w:tc>
           <w:tcPr>
-            <w:tcW w:w="3938" w:type="dxa"/>
+            <w:tcW w:w="6250" w:type="dxa"/>
           </w:tcPr>
           <w:p>
             <w:pPr>
@@ -3510,16 +3739,195 @@
             </w:r>
           </w:p>
         </w:tc>
-        <w:tc>
-          <w:tcPr>
-            <w:tcW w:w="2629" w:type="dxa"/>
+      </w:tr>
+      <w:tr>
+        <w:tc>
+          <w:tcPr>
+            <w:cnfStyle w:val="001000000000" w:firstRow="0" w:lastRow="0" w:firstColumn="1" w:lastColumn="0" w:oddVBand="0" w:evenVBand="0" w:oddHBand="0" w:evenHBand="0" w:firstRowFirstColumn="0" w:firstRowLastColumn="0" w:lastRowFirstColumn="0" w:lastRowLastColumn="0"/>
+            <w:tcW w:w="0" w:type="auto"/>
+          </w:tcPr>
+          <w:p>
+            <w:r>
+              <w:t>CO1</w:t>
+            </w:r>
+          </w:p>
+        </w:tc>
+        <w:tc>
+          <w:tcPr>
+            <w:tcW w:w="0" w:type="auto"/>
+          </w:tcPr>
+          <w:p>
+            <w:pPr>
+              <w:cnfStyle w:val="000000000000" w:firstRow="0" w:lastRow="0" w:firstColumn="0" w:lastColumn="0" w:oddVBand="0" w:evenVBand="0" w:oddHBand="0" w:evenHBand="0" w:firstRowFirstColumn="0" w:firstRowLastColumn="0" w:lastRowFirstColumn="0" w:lastRowLastColumn="0"/>
+            </w:pPr>
+            <w:r>
+              <w:t>M</w:t>
+            </w:r>
+          </w:p>
+        </w:tc>
+        <w:tc>
+          <w:tcPr>
+            <w:tcW w:w="0" w:type="auto"/>
+          </w:tcPr>
+          <w:p>
+            <w:pPr>
+              <w:cnfStyle w:val="000000000000" w:firstRow="0" w:lastRow="0" w:firstColumn="0" w:lastColumn="0" w:oddVBand="0" w:evenVBand="0" w:oddHBand="0" w:evenHBand="0" w:firstRowFirstColumn="0" w:firstRowLastColumn="0" w:lastRowFirstColumn="0" w:lastRowLastColumn="0"/>
+            </w:pPr>
+            <w:proofErr w:type="spellStart"/>
+            <w:r>
+              <w:t>Interoperability</w:t>
+            </w:r>
+            <w:proofErr w:type="spellEnd"/>
+          </w:p>
+        </w:tc>
+        <w:tc>
+          <w:tcPr>
+            <w:tcW w:w="6250" w:type="dxa"/>
+          </w:tcPr>
+          <w:p>
+            <w:pPr>
+              <w:cnfStyle w:val="000000000000" w:firstRow="0" w:lastRow="0" w:firstColumn="0" w:lastColumn="0" w:oddVBand="0" w:evenVBand="0" w:oddHBand="0" w:evenHBand="0" w:firstRowFirstColumn="0" w:firstRowLastColumn="0" w:lastRowFirstColumn="0" w:lastRowLastColumn="0"/>
+            </w:pPr>
+            <w:r>
+              <w:t>Het systeem moet data van beheersystemen in kunnen lezen en kunnen visualiseren</w:t>
+            </w:r>
+          </w:p>
+        </w:tc>
+      </w:tr>
+      <w:tr>
+        <w:tc>
+          <w:tcPr>
+            <w:cnfStyle w:val="001000000000" w:firstRow="0" w:lastRow="0" w:firstColumn="1" w:lastColumn="0" w:oddVBand="0" w:evenVBand="0" w:oddHBand="0" w:evenHBand="0" w:firstRowFirstColumn="0" w:firstRowLastColumn="0" w:lastRowFirstColumn="0" w:lastRowLastColumn="0"/>
+            <w:tcW w:w="0" w:type="auto"/>
+          </w:tcPr>
+          <w:p>
+            <w:r>
+              <w:t>CO2</w:t>
+            </w:r>
+          </w:p>
+        </w:tc>
+        <w:tc>
+          <w:tcPr>
+            <w:tcW w:w="0" w:type="auto"/>
+          </w:tcPr>
+          <w:p>
+            <w:pPr>
+              <w:cnfStyle w:val="000000000000" w:firstRow="0" w:lastRow="0" w:firstColumn="0" w:lastColumn="0" w:oddVBand="0" w:evenVBand="0" w:oddHBand="0" w:evenHBand="0" w:firstRowFirstColumn="0" w:firstRowLastColumn="0" w:lastRowFirstColumn="0" w:lastRowLastColumn="0"/>
+            </w:pPr>
+            <w:r>
+              <w:t>M</w:t>
+            </w:r>
+          </w:p>
+        </w:tc>
+        <w:tc>
+          <w:tcPr>
+            <w:tcW w:w="0" w:type="auto"/>
+          </w:tcPr>
+          <w:p>
+            <w:pPr>
+              <w:cnfStyle w:val="000000000000" w:firstRow="0" w:lastRow="0" w:firstColumn="0" w:lastColumn="0" w:oddVBand="0" w:evenVBand="0" w:oddHBand="0" w:evenHBand="0" w:firstRowFirstColumn="0" w:firstRowLastColumn="0" w:lastRowFirstColumn="0" w:lastRowLastColumn="0"/>
+            </w:pPr>
+            <w:r>
+              <w:t>Co-</w:t>
+            </w:r>
+            <w:proofErr w:type="spellStart"/>
+            <w:r>
+              <w:t>existence</w:t>
+            </w:r>
+            <w:proofErr w:type="spellEnd"/>
+          </w:p>
+        </w:tc>
+        <w:tc>
+          <w:tcPr>
+            <w:tcW w:w="6250" w:type="dxa"/>
+          </w:tcPr>
+          <w:p>
+            <w:pPr>
+              <w:cnfStyle w:val="000000000000" w:firstRow="0" w:lastRow="0" w:firstColumn="0" w:lastColumn="0" w:oddVBand="0" w:evenVBand="0" w:oddHBand="0" w:evenHBand="0" w:firstRowFirstColumn="0" w:firstRowLastColumn="0" w:lastRowFirstColumn="0" w:lastRowLastColumn="0"/>
+            </w:pPr>
+            <w:r>
+              <w:t>Het systeem kan opereren zonder bestaande systemen te verstoren</w:t>
+            </w:r>
+          </w:p>
+        </w:tc>
+      </w:tr>
+    </w:tbl>
+    <w:p/>
+    <w:p>
+      <w:pPr>
+        <w:pStyle w:val="Heading2"/>
+      </w:pPr>
+      <w:bookmarkStart w:id="16" w:name="_Toc114054599"/>
+      <w:proofErr w:type="spellStart"/>
+      <w:r>
+        <w:t>Usability</w:t>
+      </w:r>
+      <w:bookmarkEnd w:id="16"/>
+      <w:proofErr w:type="spellEnd"/>
+    </w:p>
+    <w:tbl>
+      <w:tblPr>
+        <w:tblStyle w:val="GridTable1Light"/>
+        <w:tblW w:w="4662" w:type="pct"/>
+        <w:tblLook w:val="04A0" w:firstRow="1" w:lastRow="0" w:firstColumn="1" w:lastColumn="0" w:noHBand="0" w:noVBand="1"/>
+      </w:tblPr>
+      <w:tblGrid>
+        <w:gridCol w:w="817"/>
+        <w:gridCol w:w="1203"/>
+        <w:gridCol w:w="1564"/>
+        <w:gridCol w:w="6477"/>
+      </w:tblGrid>
+      <w:tr>
+        <w:trPr>
+          <w:cnfStyle w:val="100000000000" w:firstRow="1" w:lastRow="0" w:firstColumn="0" w:lastColumn="0" w:oddVBand="0" w:evenVBand="0" w:oddHBand="0" w:evenHBand="0" w:firstRowFirstColumn="0" w:firstRowLastColumn="0" w:lastRowFirstColumn="0" w:lastRowLastColumn="0"/>
+        </w:trPr>
+        <w:tc>
+          <w:tcPr>
+            <w:cnfStyle w:val="001000000000" w:firstRow="0" w:lastRow="0" w:firstColumn="1" w:lastColumn="0" w:oddVBand="0" w:evenVBand="0" w:oddHBand="0" w:evenHBand="0" w:firstRowFirstColumn="0" w:firstRowLastColumn="0" w:lastRowFirstColumn="0" w:lastRowLastColumn="0"/>
+            <w:tcW w:w="406" w:type="pct"/>
+          </w:tcPr>
+          <w:p>
+            <w:r>
+              <w:t>Code</w:t>
+            </w:r>
+          </w:p>
+        </w:tc>
+        <w:tc>
+          <w:tcPr>
+            <w:tcW w:w="598" w:type="pct"/>
           </w:tcPr>
           <w:p>
             <w:pPr>
               <w:cnfStyle w:val="100000000000" w:firstRow="1" w:lastRow="0" w:firstColumn="0" w:lastColumn="0" w:oddVBand="0" w:evenVBand="0" w:oddHBand="0" w:evenHBand="0" w:firstRowFirstColumn="0" w:firstRowLastColumn="0" w:lastRowFirstColumn="0" w:lastRowLastColumn="0"/>
             </w:pPr>
             <w:r>
-              <w:t>Stakeholder</w:t>
+              <w:t>Prioriteit</w:t>
+            </w:r>
+          </w:p>
+        </w:tc>
+        <w:tc>
+          <w:tcPr>
+            <w:tcW w:w="777" w:type="pct"/>
+          </w:tcPr>
+          <w:p>
+            <w:pPr>
+              <w:cnfStyle w:val="100000000000" w:firstRow="1" w:lastRow="0" w:firstColumn="0" w:lastColumn="0" w:oddVBand="0" w:evenVBand="0" w:oddHBand="0" w:evenHBand="0" w:firstRowFirstColumn="0" w:firstRowLastColumn="0" w:lastRowFirstColumn="0" w:lastRowLastColumn="0"/>
+            </w:pPr>
+            <w:r>
+              <w:t>Eigenschap</w:t>
+            </w:r>
+          </w:p>
+        </w:tc>
+        <w:tc>
+          <w:tcPr>
+            <w:tcW w:w="3219" w:type="pct"/>
+          </w:tcPr>
+          <w:p>
+            <w:pPr>
+              <w:cnfStyle w:val="100000000000" w:firstRow="1" w:lastRow="0" w:firstColumn="0" w:lastColumn="0" w:oddVBand="0" w:evenVBand="0" w:oddHBand="0" w:evenHBand="0" w:firstRowFirstColumn="0" w:firstRowLastColumn="0" w:lastRowFirstColumn="0" w:lastRowLastColumn="0"/>
+            </w:pPr>
+            <w:r>
+              <w:t>Beschrijving</w:t>
             </w:r>
           </w:p>
         </w:tc>
@@ -3528,33 +3936,87 @@
         <w:tc>
           <w:tcPr>
             <w:cnfStyle w:val="001000000000" w:firstRow="0" w:lastRow="0" w:firstColumn="1" w:lastColumn="0" w:oddVBand="0" w:evenVBand="0" w:oddHBand="0" w:evenHBand="0" w:firstRowFirstColumn="0" w:firstRowLastColumn="0" w:lastRowFirstColumn="0" w:lastRowLastColumn="0"/>
-            <w:tcW w:w="978" w:type="dxa"/>
-          </w:tcPr>
-          <w:p/>
-        </w:tc>
-        <w:tc>
-          <w:tcPr>
-            <w:tcW w:w="3245" w:type="dxa"/>
+            <w:tcW w:w="406" w:type="pct"/>
+          </w:tcPr>
+          <w:p>
+            <w:r>
+              <w:t>US1</w:t>
+            </w:r>
+          </w:p>
+        </w:tc>
+        <w:tc>
+          <w:tcPr>
+            <w:tcW w:w="598" w:type="pct"/>
           </w:tcPr>
           <w:p>
             <w:pPr>
               <w:cnfStyle w:val="000000000000" w:firstRow="0" w:lastRow="0" w:firstColumn="0" w:lastColumn="0" w:oddVBand="0" w:evenVBand="0" w:oddHBand="0" w:evenHBand="0" w:firstRowFirstColumn="0" w:firstRowLastColumn="0" w:lastRowFirstColumn="0" w:lastRowLastColumn="0"/>
             </w:pPr>
-          </w:p>
-        </w:tc>
-        <w:tc>
-          <w:tcPr>
-            <w:tcW w:w="3938" w:type="dxa"/>
+            <w:r>
+              <w:t>S</w:t>
+            </w:r>
+          </w:p>
+        </w:tc>
+        <w:tc>
+          <w:tcPr>
+            <w:tcW w:w="777" w:type="pct"/>
           </w:tcPr>
           <w:p>
             <w:pPr>
               <w:cnfStyle w:val="000000000000" w:firstRow="0" w:lastRow="0" w:firstColumn="0" w:lastColumn="0" w:oddVBand="0" w:evenVBand="0" w:oddHBand="0" w:evenHBand="0" w:firstRowFirstColumn="0" w:firstRowLastColumn="0" w:lastRowFirstColumn="0" w:lastRowLastColumn="0"/>
             </w:pPr>
-          </w:p>
-        </w:tc>
-        <w:tc>
-          <w:tcPr>
-            <w:tcW w:w="2629" w:type="dxa"/>
+            <w:proofErr w:type="spellStart"/>
+            <w:r>
+              <w:t>Learnability</w:t>
+            </w:r>
+            <w:proofErr w:type="spellEnd"/>
+          </w:p>
+        </w:tc>
+        <w:tc>
+          <w:tcPr>
+            <w:tcW w:w="3219" w:type="pct"/>
+          </w:tcPr>
+          <w:p>
+            <w:pPr>
+              <w:cnfStyle w:val="000000000000" w:firstRow="0" w:lastRow="0" w:firstColumn="0" w:lastColumn="0" w:oddVBand="0" w:evenVBand="0" w:oddHBand="0" w:evenHBand="0" w:firstRowFirstColumn="0" w:firstRowLastColumn="0" w:lastRowFirstColumn="0" w:lastRowLastColumn="0"/>
+            </w:pPr>
+            <w:r>
+              <w:t>Een gebruiker moet na een werkdag weten hoe de applicatie gebruikt kan worden</w:t>
+            </w:r>
+          </w:p>
+        </w:tc>
+      </w:tr>
+      <w:tr>
+        <w:tc>
+          <w:tcPr>
+            <w:cnfStyle w:val="001000000000" w:firstRow="0" w:lastRow="0" w:firstColumn="1" w:lastColumn="0" w:oddVBand="0" w:evenVBand="0" w:oddHBand="0" w:evenHBand="0" w:firstRowFirstColumn="0" w:firstRowLastColumn="0" w:lastRowFirstColumn="0" w:lastRowLastColumn="0"/>
+            <w:tcW w:w="406" w:type="pct"/>
+          </w:tcPr>
+          <w:p/>
+        </w:tc>
+        <w:tc>
+          <w:tcPr>
+            <w:tcW w:w="598" w:type="pct"/>
+          </w:tcPr>
+          <w:p>
+            <w:pPr>
+              <w:cnfStyle w:val="000000000000" w:firstRow="0" w:lastRow="0" w:firstColumn="0" w:lastColumn="0" w:oddVBand="0" w:evenVBand="0" w:oddHBand="0" w:evenHBand="0" w:firstRowFirstColumn="0" w:firstRowLastColumn="0" w:lastRowFirstColumn="0" w:lastRowLastColumn="0"/>
+            </w:pPr>
+          </w:p>
+        </w:tc>
+        <w:tc>
+          <w:tcPr>
+            <w:tcW w:w="777" w:type="pct"/>
+          </w:tcPr>
+          <w:p>
+            <w:pPr>
+              <w:cnfStyle w:val="000000000000" w:firstRow="0" w:lastRow="0" w:firstColumn="0" w:lastColumn="0" w:oddVBand="0" w:evenVBand="0" w:oddHBand="0" w:evenHBand="0" w:firstRowFirstColumn="0" w:firstRowLastColumn="0" w:lastRowFirstColumn="0" w:lastRowLastColumn="0"/>
+            </w:pPr>
+          </w:p>
+        </w:tc>
+        <w:tc>
+          <w:tcPr>
+            <w:tcW w:w="3219" w:type="pct"/>
           </w:tcPr>
           <w:p>
             <w:pPr>
@@ -3569,11 +4031,13 @@
       <w:pPr>
         <w:pStyle w:val="Heading2"/>
       </w:pPr>
-      <w:bookmarkStart w:id="16" w:name="_Toc114046326"/>
+      <w:bookmarkStart w:id="17" w:name="_Toc114054600"/>
+      <w:proofErr w:type="spellStart"/>
       <w:r>
-        <w:t>Usability</w:t>
+        <w:t>Reliability</w:t>
       </w:r>
-      <w:bookmarkEnd w:id="16"/>
+      <w:bookmarkEnd w:id="17"/>
+      <w:proofErr w:type="spellEnd"/>
     </w:p>
     <w:tbl>
       <w:tblPr>
@@ -3582,10 +4046,10 @@
         <w:tblLook w:val="04A0" w:firstRow="1" w:lastRow="0" w:firstColumn="1" w:lastColumn="0" w:noHBand="0" w:noVBand="1"/>
       </w:tblPr>
       <w:tblGrid>
-        <w:gridCol w:w="978"/>
-        <w:gridCol w:w="3245"/>
-        <w:gridCol w:w="3938"/>
-        <w:gridCol w:w="2629"/>
+        <w:gridCol w:w="816"/>
+        <w:gridCol w:w="1203"/>
+        <w:gridCol w:w="1564"/>
+        <w:gridCol w:w="6477"/>
       </w:tblGrid>
       <w:tr>
         <w:trPr>
@@ -3594,7 +4058,7 @@
         <w:tc>
           <w:tcPr>
             <w:cnfStyle w:val="001000000000" w:firstRow="0" w:lastRow="0" w:firstColumn="1" w:lastColumn="0" w:oddVBand="0" w:evenVBand="0" w:oddHBand="0" w:evenHBand="0" w:firstRowFirstColumn="0" w:firstRowLastColumn="0" w:lastRowFirstColumn="0" w:lastRowLastColumn="0"/>
-            <w:tcW w:w="978" w:type="dxa"/>
+            <w:tcW w:w="0" w:type="auto"/>
           </w:tcPr>
           <w:p>
             <w:r>
@@ -3604,7 +4068,20 @@
         </w:tc>
         <w:tc>
           <w:tcPr>
-            <w:tcW w:w="3245" w:type="dxa"/>
+            <w:tcW w:w="0" w:type="auto"/>
+          </w:tcPr>
+          <w:p>
+            <w:pPr>
+              <w:cnfStyle w:val="100000000000" w:firstRow="1" w:lastRow="0" w:firstColumn="0" w:lastColumn="0" w:oddVBand="0" w:evenVBand="0" w:oddHBand="0" w:evenHBand="0" w:firstRowFirstColumn="0" w:firstRowLastColumn="0" w:lastRowFirstColumn="0" w:lastRowLastColumn="0"/>
+            </w:pPr>
+            <w:r>
+              <w:t>Prioriteit</w:t>
+            </w:r>
+          </w:p>
+        </w:tc>
+        <w:tc>
+          <w:tcPr>
+            <w:tcW w:w="0" w:type="auto"/>
           </w:tcPr>
           <w:p>
             <w:pPr>
@@ -3617,7 +4094,7 @@
         </w:tc>
         <w:tc>
           <w:tcPr>
-            <w:tcW w:w="3938" w:type="dxa"/>
+            <w:tcW w:w="6477" w:type="dxa"/>
           </w:tcPr>
           <w:p>
             <w:pPr>
@@ -3628,51 +4105,90 @@
             </w:r>
           </w:p>
         </w:tc>
-        <w:tc>
-          <w:tcPr>
-            <w:tcW w:w="2629" w:type="dxa"/>
-          </w:tcPr>
-          <w:p>
-            <w:pPr>
-              <w:cnfStyle w:val="100000000000" w:firstRow="1" w:lastRow="0" w:firstColumn="0" w:lastColumn="0" w:oddVBand="0" w:evenVBand="0" w:oddHBand="0" w:evenHBand="0" w:firstRowFirstColumn="0" w:firstRowLastColumn="0" w:lastRowFirstColumn="0" w:lastRowLastColumn="0"/>
-            </w:pPr>
-            <w:r>
-              <w:t>Stakeholder</w:t>
-            </w:r>
-          </w:p>
-        </w:tc>
       </w:tr>
       <w:tr>
         <w:tc>
           <w:tcPr>
             <w:cnfStyle w:val="001000000000" w:firstRow="0" w:lastRow="0" w:firstColumn="1" w:lastColumn="0" w:oddVBand="0" w:evenVBand="0" w:oddHBand="0" w:evenHBand="0" w:firstRowFirstColumn="0" w:firstRowLastColumn="0" w:lastRowFirstColumn="0" w:lastRowLastColumn="0"/>
-            <w:tcW w:w="978" w:type="dxa"/>
-          </w:tcPr>
-          <w:p/>
-        </w:tc>
-        <w:tc>
-          <w:tcPr>
-            <w:tcW w:w="3245" w:type="dxa"/>
+            <w:tcW w:w="0" w:type="auto"/>
+          </w:tcPr>
+          <w:p>
+            <w:r>
+              <w:t>AV1</w:t>
+            </w:r>
+          </w:p>
+        </w:tc>
+        <w:tc>
+          <w:tcPr>
+            <w:tcW w:w="0" w:type="auto"/>
           </w:tcPr>
           <w:p>
             <w:pPr>
               <w:cnfStyle w:val="000000000000" w:firstRow="0" w:lastRow="0" w:firstColumn="0" w:lastColumn="0" w:oddVBand="0" w:evenVBand="0" w:oddHBand="0" w:evenHBand="0" w:firstRowFirstColumn="0" w:firstRowLastColumn="0" w:lastRowFirstColumn="0" w:lastRowLastColumn="0"/>
             </w:pPr>
-          </w:p>
-        </w:tc>
-        <w:tc>
-          <w:tcPr>
-            <w:tcW w:w="3938" w:type="dxa"/>
+            <w:r>
+              <w:t>M</w:t>
+            </w:r>
+          </w:p>
+        </w:tc>
+        <w:tc>
+          <w:tcPr>
+            <w:tcW w:w="0" w:type="auto"/>
           </w:tcPr>
           <w:p>
             <w:pPr>
               <w:cnfStyle w:val="000000000000" w:firstRow="0" w:lastRow="0" w:firstColumn="0" w:lastColumn="0" w:oddVBand="0" w:evenVBand="0" w:oddHBand="0" w:evenHBand="0" w:firstRowFirstColumn="0" w:firstRowLastColumn="0" w:lastRowFirstColumn="0" w:lastRowLastColumn="0"/>
             </w:pPr>
-          </w:p>
-        </w:tc>
-        <w:tc>
-          <w:tcPr>
-            <w:tcW w:w="2629" w:type="dxa"/>
+            <w:r>
+              <w:t>Availability</w:t>
+            </w:r>
+          </w:p>
+        </w:tc>
+        <w:tc>
+          <w:tcPr>
+            <w:tcW w:w="6477" w:type="dxa"/>
+          </w:tcPr>
+          <w:p>
+            <w:pPr>
+              <w:cnfStyle w:val="000000000000" w:firstRow="0" w:lastRow="0" w:firstColumn="0" w:lastColumn="0" w:oddVBand="0" w:evenVBand="0" w:oddHBand="0" w:evenHBand="0" w:firstRowFirstColumn="0" w:firstRowLastColumn="0" w:lastRowFirstColumn="0" w:lastRowLastColumn="0"/>
+            </w:pPr>
+            <w:r>
+              <w:t>Het systeem is minimaal in operatie gedurende de kantooruren</w:t>
+            </w:r>
+          </w:p>
+        </w:tc>
+      </w:tr>
+      <w:tr>
+        <w:tc>
+          <w:tcPr>
+            <w:cnfStyle w:val="001000000000" w:firstRow="0" w:lastRow="0" w:firstColumn="1" w:lastColumn="0" w:oddVBand="0" w:evenVBand="0" w:oddHBand="0" w:evenHBand="0" w:firstRowFirstColumn="0" w:firstRowLastColumn="0" w:lastRowFirstColumn="0" w:lastRowLastColumn="0"/>
+            <w:tcW w:w="0" w:type="auto"/>
+          </w:tcPr>
+          <w:p/>
+        </w:tc>
+        <w:tc>
+          <w:tcPr>
+            <w:tcW w:w="0" w:type="auto"/>
+          </w:tcPr>
+          <w:p>
+            <w:pPr>
+              <w:cnfStyle w:val="000000000000" w:firstRow="0" w:lastRow="0" w:firstColumn="0" w:lastColumn="0" w:oddVBand="0" w:evenVBand="0" w:oddHBand="0" w:evenHBand="0" w:firstRowFirstColumn="0" w:firstRowLastColumn="0" w:lastRowFirstColumn="0" w:lastRowLastColumn="0"/>
+            </w:pPr>
+          </w:p>
+        </w:tc>
+        <w:tc>
+          <w:tcPr>
+            <w:tcW w:w="0" w:type="auto"/>
+          </w:tcPr>
+          <w:p>
+            <w:pPr>
+              <w:cnfStyle w:val="000000000000" w:firstRow="0" w:lastRow="0" w:firstColumn="0" w:lastColumn="0" w:oddVBand="0" w:evenVBand="0" w:oddHBand="0" w:evenHBand="0" w:firstRowFirstColumn="0" w:firstRowLastColumn="0" w:lastRowFirstColumn="0" w:lastRowLastColumn="0"/>
+            </w:pPr>
+          </w:p>
+        </w:tc>
+        <w:tc>
+          <w:tcPr>
+            <w:tcW w:w="6477" w:type="dxa"/>
           </w:tcPr>
           <w:p>
             <w:pPr>
@@ -3687,125 +4203,7 @@
       <w:pPr>
         <w:pStyle w:val="Heading2"/>
       </w:pPr>
-      <w:bookmarkStart w:id="17" w:name="_Toc114046327"/>
-      <w:r>
-        <w:t>Reliability</w:t>
-      </w:r>
-      <w:bookmarkEnd w:id="17"/>
-    </w:p>
-    <w:tbl>
-      <w:tblPr>
-        <w:tblStyle w:val="GridTable1Light"/>
-        <w:tblW w:w="0" w:type="auto"/>
-        <w:tblLook w:val="04A0" w:firstRow="1" w:lastRow="0" w:firstColumn="1" w:lastColumn="0" w:noHBand="0" w:noVBand="1"/>
-      </w:tblPr>
-      <w:tblGrid>
-        <w:gridCol w:w="978"/>
-        <w:gridCol w:w="3245"/>
-        <w:gridCol w:w="3938"/>
-        <w:gridCol w:w="2629"/>
-      </w:tblGrid>
-      <w:tr>
-        <w:trPr>
-          <w:cnfStyle w:val="100000000000" w:firstRow="1" w:lastRow="0" w:firstColumn="0" w:lastColumn="0" w:oddVBand="0" w:evenVBand="0" w:oddHBand="0" w:evenHBand="0" w:firstRowFirstColumn="0" w:firstRowLastColumn="0" w:lastRowFirstColumn="0" w:lastRowLastColumn="0"/>
-        </w:trPr>
-        <w:tc>
-          <w:tcPr>
-            <w:cnfStyle w:val="001000000000" w:firstRow="0" w:lastRow="0" w:firstColumn="1" w:lastColumn="0" w:oddVBand="0" w:evenVBand="0" w:oddHBand="0" w:evenHBand="0" w:firstRowFirstColumn="0" w:firstRowLastColumn="0" w:lastRowFirstColumn="0" w:lastRowLastColumn="0"/>
-            <w:tcW w:w="978" w:type="dxa"/>
-          </w:tcPr>
-          <w:p>
-            <w:r>
-              <w:t>Code</w:t>
-            </w:r>
-          </w:p>
-        </w:tc>
-        <w:tc>
-          <w:tcPr>
-            <w:tcW w:w="3245" w:type="dxa"/>
-          </w:tcPr>
-          <w:p>
-            <w:pPr>
-              <w:cnfStyle w:val="100000000000" w:firstRow="1" w:lastRow="0" w:firstColumn="0" w:lastColumn="0" w:oddVBand="0" w:evenVBand="0" w:oddHBand="0" w:evenHBand="0" w:firstRowFirstColumn="0" w:firstRowLastColumn="0" w:lastRowFirstColumn="0" w:lastRowLastColumn="0"/>
-            </w:pPr>
-            <w:r>
-              <w:t>Eigenschap</w:t>
-            </w:r>
-          </w:p>
-        </w:tc>
-        <w:tc>
-          <w:tcPr>
-            <w:tcW w:w="3938" w:type="dxa"/>
-          </w:tcPr>
-          <w:p>
-            <w:pPr>
-              <w:cnfStyle w:val="100000000000" w:firstRow="1" w:lastRow="0" w:firstColumn="0" w:lastColumn="0" w:oddVBand="0" w:evenVBand="0" w:oddHBand="0" w:evenHBand="0" w:firstRowFirstColumn="0" w:firstRowLastColumn="0" w:lastRowFirstColumn="0" w:lastRowLastColumn="0"/>
-            </w:pPr>
-            <w:r>
-              <w:t>Beschrijving</w:t>
-            </w:r>
-          </w:p>
-        </w:tc>
-        <w:tc>
-          <w:tcPr>
-            <w:tcW w:w="2629" w:type="dxa"/>
-          </w:tcPr>
-          <w:p>
-            <w:pPr>
-              <w:cnfStyle w:val="100000000000" w:firstRow="1" w:lastRow="0" w:firstColumn="0" w:lastColumn="0" w:oddVBand="0" w:evenVBand="0" w:oddHBand="0" w:evenHBand="0" w:firstRowFirstColumn="0" w:firstRowLastColumn="0" w:lastRowFirstColumn="0" w:lastRowLastColumn="0"/>
-            </w:pPr>
-            <w:r>
-              <w:t>Stakeholder</w:t>
-            </w:r>
-          </w:p>
-        </w:tc>
-      </w:tr>
-      <w:tr>
-        <w:tc>
-          <w:tcPr>
-            <w:cnfStyle w:val="001000000000" w:firstRow="0" w:lastRow="0" w:firstColumn="1" w:lastColumn="0" w:oddVBand="0" w:evenVBand="0" w:oddHBand="0" w:evenHBand="0" w:firstRowFirstColumn="0" w:firstRowLastColumn="0" w:lastRowFirstColumn="0" w:lastRowLastColumn="0"/>
-            <w:tcW w:w="978" w:type="dxa"/>
-          </w:tcPr>
-          <w:p/>
-        </w:tc>
-        <w:tc>
-          <w:tcPr>
-            <w:tcW w:w="3245" w:type="dxa"/>
-          </w:tcPr>
-          <w:p>
-            <w:pPr>
-              <w:cnfStyle w:val="000000000000" w:firstRow="0" w:lastRow="0" w:firstColumn="0" w:lastColumn="0" w:oddVBand="0" w:evenVBand="0" w:oddHBand="0" w:evenHBand="0" w:firstRowFirstColumn="0" w:firstRowLastColumn="0" w:lastRowFirstColumn="0" w:lastRowLastColumn="0"/>
-            </w:pPr>
-          </w:p>
-        </w:tc>
-        <w:tc>
-          <w:tcPr>
-            <w:tcW w:w="3938" w:type="dxa"/>
-          </w:tcPr>
-          <w:p>
-            <w:pPr>
-              <w:cnfStyle w:val="000000000000" w:firstRow="0" w:lastRow="0" w:firstColumn="0" w:lastColumn="0" w:oddVBand="0" w:evenVBand="0" w:oddHBand="0" w:evenHBand="0" w:firstRowFirstColumn="0" w:firstRowLastColumn="0" w:lastRowFirstColumn="0" w:lastRowLastColumn="0"/>
-            </w:pPr>
-          </w:p>
-        </w:tc>
-        <w:tc>
-          <w:tcPr>
-            <w:tcW w:w="2629" w:type="dxa"/>
-          </w:tcPr>
-          <w:p>
-            <w:pPr>
-              <w:cnfStyle w:val="000000000000" w:firstRow="0" w:lastRow="0" w:firstColumn="0" w:lastColumn="0" w:oddVBand="0" w:evenVBand="0" w:oddHBand="0" w:evenHBand="0" w:firstRowFirstColumn="0" w:firstRowLastColumn="0" w:lastRowFirstColumn="0" w:lastRowLastColumn="0"/>
-            </w:pPr>
-          </w:p>
-        </w:tc>
-      </w:tr>
-    </w:tbl>
-    <w:p/>
-    <w:p>
-      <w:pPr>
-        <w:pStyle w:val="Heading2"/>
-      </w:pPr>
-      <w:bookmarkStart w:id="18" w:name="_Toc114046328"/>
+      <w:bookmarkStart w:id="18" w:name="_Toc114054601"/>
       <w:r>
         <w:t>Security</w:t>
       </w:r>
@@ -3818,10 +4216,10 @@
         <w:tblLook w:val="04A0" w:firstRow="1" w:lastRow="0" w:firstColumn="1" w:lastColumn="0" w:noHBand="0" w:noVBand="1"/>
       </w:tblPr>
       <w:tblGrid>
-        <w:gridCol w:w="978"/>
-        <w:gridCol w:w="3245"/>
-        <w:gridCol w:w="3938"/>
-        <w:gridCol w:w="2629"/>
+        <w:gridCol w:w="816"/>
+        <w:gridCol w:w="1203"/>
+        <w:gridCol w:w="1564"/>
+        <w:gridCol w:w="6477"/>
       </w:tblGrid>
       <w:tr>
         <w:trPr>
@@ -3830,7 +4228,7 @@
         <w:tc>
           <w:tcPr>
             <w:cnfStyle w:val="001000000000" w:firstRow="0" w:lastRow="0" w:firstColumn="1" w:lastColumn="0" w:oddVBand="0" w:evenVBand="0" w:oddHBand="0" w:evenHBand="0" w:firstRowFirstColumn="0" w:firstRowLastColumn="0" w:lastRowFirstColumn="0" w:lastRowLastColumn="0"/>
-            <w:tcW w:w="978" w:type="dxa"/>
+            <w:tcW w:w="0" w:type="auto"/>
           </w:tcPr>
           <w:p>
             <w:r>
@@ -3840,7 +4238,20 @@
         </w:tc>
         <w:tc>
           <w:tcPr>
-            <w:tcW w:w="3245" w:type="dxa"/>
+            <w:tcW w:w="0" w:type="auto"/>
+          </w:tcPr>
+          <w:p>
+            <w:pPr>
+              <w:cnfStyle w:val="100000000000" w:firstRow="1" w:lastRow="0" w:firstColumn="0" w:lastColumn="0" w:oddVBand="0" w:evenVBand="0" w:oddHBand="0" w:evenHBand="0" w:firstRowFirstColumn="0" w:firstRowLastColumn="0" w:lastRowFirstColumn="0" w:lastRowLastColumn="0"/>
+            </w:pPr>
+            <w:r>
+              <w:t>Prioriteit</w:t>
+            </w:r>
+          </w:p>
+        </w:tc>
+        <w:tc>
+          <w:tcPr>
+            <w:tcW w:w="0" w:type="auto"/>
           </w:tcPr>
           <w:p>
             <w:pPr>
@@ -3853,7 +4264,7 @@
         </w:tc>
         <w:tc>
           <w:tcPr>
-            <w:tcW w:w="3938" w:type="dxa"/>
+            <w:tcW w:w="6477" w:type="dxa"/>
           </w:tcPr>
           <w:p>
             <w:pPr>
@@ -3864,31 +4275,18 @@
             </w:r>
           </w:p>
         </w:tc>
-        <w:tc>
-          <w:tcPr>
-            <w:tcW w:w="2629" w:type="dxa"/>
-          </w:tcPr>
-          <w:p>
-            <w:pPr>
-              <w:cnfStyle w:val="100000000000" w:firstRow="1" w:lastRow="0" w:firstColumn="0" w:lastColumn="0" w:oddVBand="0" w:evenVBand="0" w:oddHBand="0" w:evenHBand="0" w:firstRowFirstColumn="0" w:firstRowLastColumn="0" w:lastRowFirstColumn="0" w:lastRowLastColumn="0"/>
-            </w:pPr>
-            <w:r>
-              <w:t>Stakeholder</w:t>
-            </w:r>
-          </w:p>
-        </w:tc>
       </w:tr>
       <w:tr>
         <w:tc>
           <w:tcPr>
             <w:cnfStyle w:val="001000000000" w:firstRow="0" w:lastRow="0" w:firstColumn="1" w:lastColumn="0" w:oddVBand="0" w:evenVBand="0" w:oddHBand="0" w:evenHBand="0" w:firstRowFirstColumn="0" w:firstRowLastColumn="0" w:lastRowFirstColumn="0" w:lastRowLastColumn="0"/>
-            <w:tcW w:w="978" w:type="dxa"/>
+            <w:tcW w:w="0" w:type="auto"/>
           </w:tcPr>
           <w:p/>
         </w:tc>
         <w:tc>
           <w:tcPr>
-            <w:tcW w:w="3245" w:type="dxa"/>
+            <w:tcW w:w="0" w:type="auto"/>
           </w:tcPr>
           <w:p>
             <w:pPr>
@@ -3898,7 +4296,7 @@
         </w:tc>
         <w:tc>
           <w:tcPr>
-            <w:tcW w:w="3938" w:type="dxa"/>
+            <w:tcW w:w="0" w:type="auto"/>
           </w:tcPr>
           <w:p>
             <w:pPr>
@@ -3908,7 +4306,46 @@
         </w:tc>
         <w:tc>
           <w:tcPr>
-            <w:tcW w:w="2629" w:type="dxa"/>
+            <w:tcW w:w="6477" w:type="dxa"/>
+          </w:tcPr>
+          <w:p>
+            <w:pPr>
+              <w:cnfStyle w:val="000000000000" w:firstRow="0" w:lastRow="0" w:firstColumn="0" w:lastColumn="0" w:oddVBand="0" w:evenVBand="0" w:oddHBand="0" w:evenHBand="0" w:firstRowFirstColumn="0" w:firstRowLastColumn="0" w:lastRowFirstColumn="0" w:lastRowLastColumn="0"/>
+            </w:pPr>
+          </w:p>
+        </w:tc>
+      </w:tr>
+      <w:tr>
+        <w:tc>
+          <w:tcPr>
+            <w:cnfStyle w:val="001000000000" w:firstRow="0" w:lastRow="0" w:firstColumn="1" w:lastColumn="0" w:oddVBand="0" w:evenVBand="0" w:oddHBand="0" w:evenHBand="0" w:firstRowFirstColumn="0" w:firstRowLastColumn="0" w:lastRowFirstColumn="0" w:lastRowLastColumn="0"/>
+            <w:tcW w:w="0" w:type="auto"/>
+          </w:tcPr>
+          <w:p/>
+        </w:tc>
+        <w:tc>
+          <w:tcPr>
+            <w:tcW w:w="0" w:type="auto"/>
+          </w:tcPr>
+          <w:p>
+            <w:pPr>
+              <w:cnfStyle w:val="000000000000" w:firstRow="0" w:lastRow="0" w:firstColumn="0" w:lastColumn="0" w:oddVBand="0" w:evenVBand="0" w:oddHBand="0" w:evenHBand="0" w:firstRowFirstColumn="0" w:firstRowLastColumn="0" w:lastRowFirstColumn="0" w:lastRowLastColumn="0"/>
+            </w:pPr>
+          </w:p>
+        </w:tc>
+        <w:tc>
+          <w:tcPr>
+            <w:tcW w:w="0" w:type="auto"/>
+          </w:tcPr>
+          <w:p>
+            <w:pPr>
+              <w:cnfStyle w:val="000000000000" w:firstRow="0" w:lastRow="0" w:firstColumn="0" w:lastColumn="0" w:oddVBand="0" w:evenVBand="0" w:oddHBand="0" w:evenHBand="0" w:firstRowFirstColumn="0" w:firstRowLastColumn="0" w:lastRowFirstColumn="0" w:lastRowLastColumn="0"/>
+            </w:pPr>
+          </w:p>
+        </w:tc>
+        <w:tc>
+          <w:tcPr>
+            <w:tcW w:w="6477" w:type="dxa"/>
           </w:tcPr>
           <w:p>
             <w:pPr>
@@ -3920,14 +4357,22 @@
     </w:tbl>
     <w:p/>
     <w:p>
+      <w:r>
+        <w:br w:type="page"/>
+      </w:r>
+    </w:p>
+    <w:p>
       <w:pPr>
         <w:pStyle w:val="Heading2"/>
       </w:pPr>
-      <w:bookmarkStart w:id="19" w:name="_Toc114046329"/>
+      <w:bookmarkStart w:id="19" w:name="_Toc114054602"/>
+      <w:proofErr w:type="spellStart"/>
       <w:r>
+        <w:lastRenderedPageBreak/>
         <w:t>Maintainability</w:t>
       </w:r>
       <w:bookmarkEnd w:id="19"/>
+      <w:proofErr w:type="spellEnd"/>
     </w:p>
     <w:tbl>
       <w:tblPr>
@@ -3936,10 +4381,10 @@
         <w:tblLook w:val="04A0" w:firstRow="1" w:lastRow="0" w:firstColumn="1" w:lastColumn="0" w:noHBand="0" w:noVBand="1"/>
       </w:tblPr>
       <w:tblGrid>
-        <w:gridCol w:w="978"/>
-        <w:gridCol w:w="3245"/>
-        <w:gridCol w:w="3938"/>
-        <w:gridCol w:w="2629"/>
+        <w:gridCol w:w="816"/>
+        <w:gridCol w:w="1203"/>
+        <w:gridCol w:w="1564"/>
+        <w:gridCol w:w="6477"/>
       </w:tblGrid>
       <w:tr>
         <w:trPr>
@@ -3948,7 +4393,7 @@
         <w:tc>
           <w:tcPr>
             <w:cnfStyle w:val="001000000000" w:firstRow="0" w:lastRow="0" w:firstColumn="1" w:lastColumn="0" w:oddVBand="0" w:evenVBand="0" w:oddHBand="0" w:evenHBand="0" w:firstRowFirstColumn="0" w:firstRowLastColumn="0" w:lastRowFirstColumn="0" w:lastRowLastColumn="0"/>
-            <w:tcW w:w="978" w:type="dxa"/>
+            <w:tcW w:w="0" w:type="auto"/>
           </w:tcPr>
           <w:p>
             <w:r>
@@ -3958,7 +4403,20 @@
         </w:tc>
         <w:tc>
           <w:tcPr>
-            <w:tcW w:w="3245" w:type="dxa"/>
+            <w:tcW w:w="0" w:type="auto"/>
+          </w:tcPr>
+          <w:p>
+            <w:pPr>
+              <w:cnfStyle w:val="100000000000" w:firstRow="1" w:lastRow="0" w:firstColumn="0" w:lastColumn="0" w:oddVBand="0" w:evenVBand="0" w:oddHBand="0" w:evenHBand="0" w:firstRowFirstColumn="0" w:firstRowLastColumn="0" w:lastRowFirstColumn="0" w:lastRowLastColumn="0"/>
+            </w:pPr>
+            <w:r>
+              <w:t>Prioriteit</w:t>
+            </w:r>
+          </w:p>
+        </w:tc>
+        <w:tc>
+          <w:tcPr>
+            <w:tcW w:w="0" w:type="auto"/>
           </w:tcPr>
           <w:p>
             <w:pPr>
@@ -3971,7 +4429,7 @@
         </w:tc>
         <w:tc>
           <w:tcPr>
-            <w:tcW w:w="3938" w:type="dxa"/>
+            <w:tcW w:w="6477" w:type="dxa"/>
           </w:tcPr>
           <w:p>
             <w:pPr>
@@ -3982,31 +4440,18 @@
             </w:r>
           </w:p>
         </w:tc>
-        <w:tc>
-          <w:tcPr>
-            <w:tcW w:w="2629" w:type="dxa"/>
-          </w:tcPr>
-          <w:p>
-            <w:pPr>
-              <w:cnfStyle w:val="100000000000" w:firstRow="1" w:lastRow="0" w:firstColumn="0" w:lastColumn="0" w:oddVBand="0" w:evenVBand="0" w:oddHBand="0" w:evenHBand="0" w:firstRowFirstColumn="0" w:firstRowLastColumn="0" w:lastRowFirstColumn="0" w:lastRowLastColumn="0"/>
-            </w:pPr>
-            <w:r>
-              <w:t>Stakeholder</w:t>
-            </w:r>
-          </w:p>
-        </w:tc>
       </w:tr>
       <w:tr>
         <w:tc>
           <w:tcPr>
             <w:cnfStyle w:val="001000000000" w:firstRow="0" w:lastRow="0" w:firstColumn="1" w:lastColumn="0" w:oddVBand="0" w:evenVBand="0" w:oddHBand="0" w:evenHBand="0" w:firstRowFirstColumn="0" w:firstRowLastColumn="0" w:lastRowFirstColumn="0" w:lastRowLastColumn="0"/>
-            <w:tcW w:w="978" w:type="dxa"/>
+            <w:tcW w:w="0" w:type="auto"/>
           </w:tcPr>
           <w:p/>
         </w:tc>
         <w:tc>
           <w:tcPr>
-            <w:tcW w:w="3245" w:type="dxa"/>
+            <w:tcW w:w="0" w:type="auto"/>
           </w:tcPr>
           <w:p>
             <w:pPr>
@@ -4016,7 +4461,7 @@
         </w:tc>
         <w:tc>
           <w:tcPr>
-            <w:tcW w:w="3938" w:type="dxa"/>
+            <w:tcW w:w="0" w:type="auto"/>
           </w:tcPr>
           <w:p>
             <w:pPr>
@@ -4026,7 +4471,46 @@
         </w:tc>
         <w:tc>
           <w:tcPr>
-            <w:tcW w:w="2629" w:type="dxa"/>
+            <w:tcW w:w="6477" w:type="dxa"/>
+          </w:tcPr>
+          <w:p>
+            <w:pPr>
+              <w:cnfStyle w:val="000000000000" w:firstRow="0" w:lastRow="0" w:firstColumn="0" w:lastColumn="0" w:oddVBand="0" w:evenVBand="0" w:oddHBand="0" w:evenHBand="0" w:firstRowFirstColumn="0" w:firstRowLastColumn="0" w:lastRowFirstColumn="0" w:lastRowLastColumn="0"/>
+            </w:pPr>
+          </w:p>
+        </w:tc>
+      </w:tr>
+      <w:tr>
+        <w:tc>
+          <w:tcPr>
+            <w:cnfStyle w:val="001000000000" w:firstRow="0" w:lastRow="0" w:firstColumn="1" w:lastColumn="0" w:oddVBand="0" w:evenVBand="0" w:oddHBand="0" w:evenHBand="0" w:firstRowFirstColumn="0" w:firstRowLastColumn="0" w:lastRowFirstColumn="0" w:lastRowLastColumn="0"/>
+            <w:tcW w:w="0" w:type="auto"/>
+          </w:tcPr>
+          <w:p/>
+        </w:tc>
+        <w:tc>
+          <w:tcPr>
+            <w:tcW w:w="0" w:type="auto"/>
+          </w:tcPr>
+          <w:p>
+            <w:pPr>
+              <w:cnfStyle w:val="000000000000" w:firstRow="0" w:lastRow="0" w:firstColumn="0" w:lastColumn="0" w:oddVBand="0" w:evenVBand="0" w:oddHBand="0" w:evenHBand="0" w:firstRowFirstColumn="0" w:firstRowLastColumn="0" w:lastRowFirstColumn="0" w:lastRowLastColumn="0"/>
+            </w:pPr>
+          </w:p>
+        </w:tc>
+        <w:tc>
+          <w:tcPr>
+            <w:tcW w:w="0" w:type="auto"/>
+          </w:tcPr>
+          <w:p>
+            <w:pPr>
+              <w:cnfStyle w:val="000000000000" w:firstRow="0" w:lastRow="0" w:firstColumn="0" w:lastColumn="0" w:oddVBand="0" w:evenVBand="0" w:oddHBand="0" w:evenHBand="0" w:firstRowFirstColumn="0" w:firstRowLastColumn="0" w:lastRowFirstColumn="0" w:lastRowLastColumn="0"/>
+            </w:pPr>
+          </w:p>
+        </w:tc>
+        <w:tc>
+          <w:tcPr>
+            <w:tcW w:w="6477" w:type="dxa"/>
           </w:tcPr>
           <w:p>
             <w:pPr>
@@ -4041,11 +4525,13 @@
       <w:pPr>
         <w:pStyle w:val="Heading2"/>
       </w:pPr>
-      <w:bookmarkStart w:id="20" w:name="_Toc114046330"/>
+      <w:bookmarkStart w:id="20" w:name="_Toc114054603"/>
+      <w:proofErr w:type="spellStart"/>
       <w:r>
         <w:t>Portability</w:t>
       </w:r>
       <w:bookmarkEnd w:id="20"/>
+      <w:proofErr w:type="spellEnd"/>
     </w:p>
     <w:tbl>
       <w:tblPr>
@@ -4054,10 +4540,10 @@
         <w:tblLook w:val="04A0" w:firstRow="1" w:lastRow="0" w:firstColumn="1" w:lastColumn="0" w:noHBand="0" w:noVBand="1"/>
       </w:tblPr>
       <w:tblGrid>
-        <w:gridCol w:w="978"/>
-        <w:gridCol w:w="3245"/>
-        <w:gridCol w:w="3938"/>
-        <w:gridCol w:w="2629"/>
+        <w:gridCol w:w="816"/>
+        <w:gridCol w:w="1203"/>
+        <w:gridCol w:w="1711"/>
+        <w:gridCol w:w="6188"/>
       </w:tblGrid>
       <w:tr>
         <w:trPr>
@@ -4066,7 +4552,7 @@
         <w:tc>
           <w:tcPr>
             <w:cnfStyle w:val="001000000000" w:firstRow="0" w:lastRow="0" w:firstColumn="1" w:lastColumn="0" w:oddVBand="0" w:evenVBand="0" w:oddHBand="0" w:evenHBand="0" w:firstRowFirstColumn="0" w:firstRowLastColumn="0" w:lastRowFirstColumn="0" w:lastRowLastColumn="0"/>
-            <w:tcW w:w="978" w:type="dxa"/>
+            <w:tcW w:w="0" w:type="auto"/>
           </w:tcPr>
           <w:p>
             <w:r>
@@ -4076,7 +4562,20 @@
         </w:tc>
         <w:tc>
           <w:tcPr>
-            <w:tcW w:w="3245" w:type="dxa"/>
+            <w:tcW w:w="0" w:type="auto"/>
+          </w:tcPr>
+          <w:p>
+            <w:pPr>
+              <w:cnfStyle w:val="100000000000" w:firstRow="1" w:lastRow="0" w:firstColumn="0" w:lastColumn="0" w:oddVBand="0" w:evenVBand="0" w:oddHBand="0" w:evenHBand="0" w:firstRowFirstColumn="0" w:firstRowLastColumn="0" w:lastRowFirstColumn="0" w:lastRowLastColumn="0"/>
+            </w:pPr>
+            <w:r>
+              <w:t>Prioriteit</w:t>
+            </w:r>
+          </w:p>
+        </w:tc>
+        <w:tc>
+          <w:tcPr>
+            <w:tcW w:w="0" w:type="auto"/>
           </w:tcPr>
           <w:p>
             <w:pPr>
@@ -4089,7 +4588,7 @@
         </w:tc>
         <w:tc>
           <w:tcPr>
-            <w:tcW w:w="3938" w:type="dxa"/>
+            <w:tcW w:w="6188" w:type="dxa"/>
           </w:tcPr>
           <w:p>
             <w:pPr>
@@ -4100,56 +4599,135 @@
             </w:r>
           </w:p>
         </w:tc>
-        <w:tc>
-          <w:tcPr>
-            <w:tcW w:w="2629" w:type="dxa"/>
-          </w:tcPr>
-          <w:p>
-            <w:pPr>
-              <w:cnfStyle w:val="100000000000" w:firstRow="1" w:lastRow="0" w:firstColumn="0" w:lastColumn="0" w:oddVBand="0" w:evenVBand="0" w:oddHBand="0" w:evenHBand="0" w:firstRowFirstColumn="0" w:firstRowLastColumn="0" w:lastRowFirstColumn="0" w:lastRowLastColumn="0"/>
-            </w:pPr>
-            <w:r>
-              <w:t>Stakeholder</w:t>
-            </w:r>
-          </w:p>
-        </w:tc>
       </w:tr>
       <w:tr>
         <w:tc>
           <w:tcPr>
             <w:cnfStyle w:val="001000000000" w:firstRow="0" w:lastRow="0" w:firstColumn="1" w:lastColumn="0" w:oddVBand="0" w:evenVBand="0" w:oddHBand="0" w:evenHBand="0" w:firstRowFirstColumn="0" w:firstRowLastColumn="0" w:lastRowFirstColumn="0" w:lastRowLastColumn="0"/>
-            <w:tcW w:w="978" w:type="dxa"/>
-          </w:tcPr>
-          <w:p/>
-        </w:tc>
-        <w:tc>
-          <w:tcPr>
-            <w:tcW w:w="3245" w:type="dxa"/>
+            <w:tcW w:w="0" w:type="auto"/>
+          </w:tcPr>
+          <w:p>
+            <w:r>
+              <w:t>PO1</w:t>
+            </w:r>
+          </w:p>
+        </w:tc>
+        <w:tc>
+          <w:tcPr>
+            <w:tcW w:w="0" w:type="auto"/>
           </w:tcPr>
           <w:p>
             <w:pPr>
               <w:cnfStyle w:val="000000000000" w:firstRow="0" w:lastRow="0" w:firstColumn="0" w:lastColumn="0" w:oddVBand="0" w:evenVBand="0" w:oddHBand="0" w:evenHBand="0" w:firstRowFirstColumn="0" w:firstRowLastColumn="0" w:lastRowFirstColumn="0" w:lastRowLastColumn="0"/>
             </w:pPr>
-          </w:p>
-        </w:tc>
-        <w:tc>
-          <w:tcPr>
-            <w:tcW w:w="3938" w:type="dxa"/>
+            <w:r>
+              <w:t>S</w:t>
+            </w:r>
+          </w:p>
+        </w:tc>
+        <w:tc>
+          <w:tcPr>
+            <w:tcW w:w="0" w:type="auto"/>
           </w:tcPr>
           <w:p>
             <w:pPr>
               <w:cnfStyle w:val="000000000000" w:firstRow="0" w:lastRow="0" w:firstColumn="0" w:lastColumn="0" w:oddVBand="0" w:evenVBand="0" w:oddHBand="0" w:evenHBand="0" w:firstRowFirstColumn="0" w:firstRowLastColumn="0" w:lastRowFirstColumn="0" w:lastRowLastColumn="0"/>
             </w:pPr>
-          </w:p>
-        </w:tc>
-        <w:tc>
-          <w:tcPr>
-            <w:tcW w:w="2629" w:type="dxa"/>
+            <w:proofErr w:type="spellStart"/>
+            <w:r>
+              <w:t>Installability</w:t>
+            </w:r>
+            <w:proofErr w:type="spellEnd"/>
+          </w:p>
+        </w:tc>
+        <w:tc>
+          <w:tcPr>
+            <w:tcW w:w="6188" w:type="dxa"/>
           </w:tcPr>
           <w:p>
             <w:pPr>
               <w:cnfStyle w:val="000000000000" w:firstRow="0" w:lastRow="0" w:firstColumn="0" w:lastColumn="0" w:oddVBand="0" w:evenVBand="0" w:oddHBand="0" w:evenHBand="0" w:firstRowFirstColumn="0" w:firstRowLastColumn="0" w:lastRowFirstColumn="0" w:lastRowLastColumn="0"/>
             </w:pPr>
+            <w:r>
+              <w:t>De applicatie kan worden geïnstalleerd binnen een werkdag</w:t>
+            </w:r>
+          </w:p>
+        </w:tc>
+      </w:tr>
+      <w:tr>
+        <w:tc>
+          <w:tcPr>
+            <w:cnfStyle w:val="001000000000" w:firstRow="0" w:lastRow="0" w:firstColumn="1" w:lastColumn="0" w:oddVBand="0" w:evenVBand="0" w:oddHBand="0" w:evenHBand="0" w:firstRowFirstColumn="0" w:firstRowLastColumn="0" w:lastRowFirstColumn="0" w:lastRowLastColumn="0"/>
+            <w:tcW w:w="0" w:type="auto"/>
+          </w:tcPr>
+          <w:p>
+            <w:r>
+              <w:t>PO2</w:t>
+            </w:r>
+          </w:p>
+        </w:tc>
+        <w:tc>
+          <w:tcPr>
+            <w:tcW w:w="0" w:type="auto"/>
+          </w:tcPr>
+          <w:p>
+            <w:pPr>
+              <w:cnfStyle w:val="000000000000" w:firstRow="0" w:lastRow="0" w:firstColumn="0" w:lastColumn="0" w:oddVBand="0" w:evenVBand="0" w:oddHBand="0" w:evenHBand="0" w:firstRowFirstColumn="0" w:firstRowLastColumn="0" w:lastRowFirstColumn="0" w:lastRowLastColumn="0"/>
+            </w:pPr>
+            <w:r>
+              <w:t>W</w:t>
+            </w:r>
+          </w:p>
+        </w:tc>
+        <w:tc>
+          <w:tcPr>
+            <w:tcW w:w="0" w:type="auto"/>
+          </w:tcPr>
+          <w:p>
+            <w:pPr>
+              <w:cnfStyle w:val="000000000000" w:firstRow="0" w:lastRow="0" w:firstColumn="0" w:lastColumn="0" w:oddVBand="0" w:evenVBand="0" w:oddHBand="0" w:evenHBand="0" w:firstRowFirstColumn="0" w:firstRowLastColumn="0" w:lastRowFirstColumn="0" w:lastRowLastColumn="0"/>
+            </w:pPr>
+            <w:proofErr w:type="spellStart"/>
+            <w:r>
+              <w:t>Replaceability</w:t>
+            </w:r>
+            <w:proofErr w:type="spellEnd"/>
+          </w:p>
+        </w:tc>
+        <w:tc>
+          <w:tcPr>
+            <w:tcW w:w="6188" w:type="dxa"/>
+          </w:tcPr>
+          <w:p>
+            <w:pPr>
+              <w:cnfStyle w:val="000000000000" w:firstRow="0" w:lastRow="0" w:firstColumn="0" w:lastColumn="0" w:oddVBand="0" w:evenVBand="0" w:oddHBand="0" w:evenHBand="0" w:firstRowFirstColumn="0" w:firstRowLastColumn="0" w:lastRowFirstColumn="0" w:lastRowLastColumn="0"/>
+            </w:pPr>
+            <w:r>
+              <w:t xml:space="preserve">De applicatie zal </w:t>
+            </w:r>
+            <w:r>
+              <w:t>alle</w:t>
+            </w:r>
+            <w:r>
+              <w:t xml:space="preserve"> huidige</w:t>
+            </w:r>
+            <w:r>
+              <w:t xml:space="preserve"> </w:t>
+            </w:r>
+            <w:proofErr w:type="spellStart"/>
+            <w:r>
+              <w:t>beheer</w:t>
+            </w:r>
+            <w:r>
+              <w:t>-</w:t>
+            </w:r>
+            <w:r>
+              <w:t>systemen</w:t>
+            </w:r>
+            <w:proofErr w:type="spellEnd"/>
+            <w:r>
+              <w:t xml:space="preserve"> in de volledigheid vervangen</w:t>
+            </w:r>
           </w:p>
         </w:tc>
       </w:tr>
@@ -4203,7 +4781,7 @@
         </w:tc>
       </w:tr>
     </w:tbl>
-    <w:bookmarkStart w:id="21" w:name="_Toc114046331" w:displacedByCustomXml="next"/>
+    <w:bookmarkStart w:id="21" w:name="_Toc114054604" w:displacedByCustomXml="next"/>
     <w:sdt>
       <w:sdtPr>
         <w:rPr>
@@ -4237,17 +4815,17 @@
           <w:sdtContent>
             <w:p>
               <w:pPr>
+                <w:pStyle w:val="Bibliography"/>
+                <w:ind w:left="720" w:hanging="720"/>
                 <w:rPr>
-                  <w:lang w:val="en-US"/>
+                  <w:noProof/>
+                  <w:szCs w:val="24"/>
                 </w:rPr>
               </w:pPr>
               <w:r>
                 <w:fldChar w:fldCharType="begin"/>
               </w:r>
               <w:r>
-                <w:rPr>
-                  <w:lang w:val="en-US"/>
-                </w:rPr>
                 <w:instrText xml:space="preserve"> BIBLIOGRAPHY </w:instrText>
               </w:r>
               <w:r>
@@ -4255,13 +4833,31 @@
               </w:r>
               <w:r>
                 <w:rPr>
-                  <w:b/>
-                  <w:bCs/>
                   <w:noProof/>
+                </w:rPr>
+                <w:t xml:space="preserve">ISO/;IEC. (2011, 03). </w:t>
+              </w:r>
+              <w:r>
+                <w:rPr>
+                  <w:i/>
+                  <w:iCs/>
+                  <w:noProof/>
+                </w:rPr>
+                <w:t>ISO/IEC 25010</w:t>
+              </w:r>
+              <w:r>
+                <w:rPr>
+                  <w:noProof/>
+                </w:rPr>
+                <w:t>. Opgehaald van ISO25000: https://iso25000.com/index.php/en/iso-25000-standards/iso-25010?start=6</w:t>
+              </w:r>
+            </w:p>
+            <w:p>
+              <w:pPr>
+                <w:rPr>
                   <w:lang w:val="en-US"/>
                 </w:rPr>
-                <w:t>There are no sources in the current document.</w:t>
-              </w:r>
+              </w:pPr>
               <w:r>
                 <w:rPr>
                   <w:b/>
@@ -4342,7 +4938,7 @@
           <w:lang w:val="en-US"/>
         </w:rPr>
       </w:pPr>
-      <w:bookmarkStart w:id="22" w:name="_Toc114046332"/>
+      <w:bookmarkStart w:id="22" w:name="_Toc114054605"/>
       <w:r>
         <w:rPr>
           <w:lang w:val="en-US"/>
@@ -7519,6 +8115,14 @@
       <w:ind w:left="480"/>
     </w:pPr>
   </w:style>
+  <w:style w:type="paragraph" w:styleId="Bibliography">
+    <w:name w:val="Bibliography"/>
+    <w:basedOn w:val="Normal"/>
+    <w:next w:val="Normal"/>
+    <w:uiPriority w:val="37"/>
+    <w:unhideWhenUsed/>
+    <w:rsid w:val="0019313C"/>
+  </w:style>
 </w:styles>
 </file>
 
@@ -8665,19 +9269,15 @@
 </file>
 
 <file path=customXml/item1.xml><?xml version="1.0" encoding="utf-8"?>
-<b:Sources xmlns:b="http://schemas.openxmlformats.org/officeDocument/2006/bibliography" xmlns="http://schemas.openxmlformats.org/officeDocument/2006/bibliography" SelectedStyle="\APASixthEditionOfficeOnline.xsl" StyleName="APA" Version="6"/>
+<p:properties xmlns:p="http://schemas.microsoft.com/office/2006/metadata/properties" xmlns:xsi="http://www.w3.org/2001/XMLSchema-instance" xmlns:pc="http://schemas.microsoft.com/office/infopath/2007/PartnerControls">
+  <documentManagement>
+    <Status xmlns="71af3243-3dd4-4a8d-8c0d-dd76da1f02a5">Not started</Status>
+    <MediaServiceKeyPoints xmlns="71af3243-3dd4-4a8d-8c0d-dd76da1f02a5" xsi:nil="true"/>
+  </documentManagement>
+</p:properties>
 </file>
 
 <file path=customXml/item2.xml><?xml version="1.0" encoding="utf-8"?>
-<?mso-contentType ?>
-<FormTemplates xmlns="http://schemas.microsoft.com/sharepoint/v3/contenttype/forms">
-  <Display>DocumentLibraryForm</Display>
-  <Edit>DocumentLibraryForm</Edit>
-  <New>DocumentLibraryForm</New>
-</FormTemplates>
-</file>
-
-<file path=customXml/item3.xml><?xml version="1.0" encoding="utf-8"?>
 <ct:contentTypeSchema xmlns:ct="http://schemas.microsoft.com/office/2006/metadata/contentType" xmlns:ma="http://schemas.microsoft.com/office/2006/metadata/properties/metaAttributes" ct:_="" ma:_="" ma:contentTypeName="Document" ma:contentTypeID="0x01010079F111ED35F8CC479449609E8A0923A6" ma:contentTypeVersion="12" ma:contentTypeDescription="Create a new document." ma:contentTypeScope="" ma:versionID="426e97fa315356fffbdcd9876fe988c2">
   <xsd:schema xmlns:xsd="http://www.w3.org/2001/XMLSchema" xmlns:xs="http://www.w3.org/2001/XMLSchema" xmlns:p="http://schemas.microsoft.com/office/2006/metadata/properties" xmlns:ns2="71af3243-3dd4-4a8d-8c0d-dd76da1f02a5" xmlns:ns3="16c05727-aa75-4e4a-9b5f-8a80a1165891" targetNamespace="http://schemas.microsoft.com/office/2006/metadata/properties" ma:root="true" ma:fieldsID="14b8f0def80e6d70ce3def20c90759ae" ns2:_="" ns3:_="">
     <xsd:import namespace="71af3243-3dd4-4a8d-8c0d-dd76da1f02a5"/>
@@ -8898,32 +9498,47 @@
 </ct:contentTypeSchema>
 </file>
 
+<file path=customXml/item3.xml><?xml version="1.0" encoding="utf-8"?>
+<?mso-contentType ?>
+<FormTemplates xmlns="http://schemas.microsoft.com/sharepoint/v3/contenttype/forms">
+  <Display>DocumentLibraryForm</Display>
+  <Edit>DocumentLibraryForm</Edit>
+  <New>DocumentLibraryForm</New>
+</FormTemplates>
+</file>
+
 <file path=customXml/item4.xml><?xml version="1.0" encoding="utf-8"?>
-<p:properties xmlns:p="http://schemas.microsoft.com/office/2006/metadata/properties" xmlns:xsi="http://www.w3.org/2001/XMLSchema-instance" xmlns:pc="http://schemas.microsoft.com/office/infopath/2007/PartnerControls">
-  <documentManagement>
-    <Status xmlns="71af3243-3dd4-4a8d-8c0d-dd76da1f02a5">Not started</Status>
-    <MediaServiceKeyPoints xmlns="71af3243-3dd4-4a8d-8c0d-dd76da1f02a5" xsi:nil="true"/>
-  </documentManagement>
-</p:properties>
+<b:Sources xmlns:b="http://schemas.openxmlformats.org/officeDocument/2006/bibliography" xmlns="http://schemas.openxmlformats.org/officeDocument/2006/bibliography" SelectedStyle="\APASixthEditionOfficeOnline.xsl" StyleName="APA" Version="6">
+  <b:Source>
+    <b:Tag>ISO11</b:Tag>
+    <b:SourceType>InternetSite</b:SourceType>
+    <b:Guid>{8F10F1DE-35EB-4D9F-A5A2-D5F4C534B21A}</b:Guid>
+    <b:Title>ISO/IEC 25010</b:Title>
+    <b:Year>2011</b:Year>
+    <b:InternetSiteTitle>ISO25000</b:InternetSiteTitle>
+    <b:Month>03</b:Month>
+    <b:URL>https://iso25000.com/index.php/en/iso-25000-standards/iso-25010?start=6</b:URL>
+    <b:Author>
+      <b:Author>
+        <b:Corporate>ISO/;IEC</b:Corporate>
+      </b:Author>
+    </b:Author>
+    <b:RefOrder>1</b:RefOrder>
+  </b:Source>
+</b:Sources>
 </file>
 
 <file path=customXml/itemProps1.xml><?xml version="1.0" encoding="utf-8"?>
-<ds:datastoreItem xmlns:ds="http://schemas.openxmlformats.org/officeDocument/2006/customXml" ds:itemID="{8350094C-0D3E-4E0A-A2D0-7BE047D09FEF}">
+<ds:datastoreItem xmlns:ds="http://schemas.openxmlformats.org/officeDocument/2006/customXml" ds:itemID="{8F3AB56E-E1EB-4234-B256-5A748EBCB684}">
   <ds:schemaRefs>
-    <ds:schemaRef ds:uri="http://schemas.openxmlformats.org/officeDocument/2006/bibliography"/>
+    <ds:schemaRef ds:uri="http://schemas.microsoft.com/office/2006/metadata/properties"/>
+    <ds:schemaRef ds:uri="http://schemas.microsoft.com/office/infopath/2007/PartnerControls"/>
+    <ds:schemaRef ds:uri="71af3243-3dd4-4a8d-8c0d-dd76da1f02a5"/>
   </ds:schemaRefs>
 </ds:datastoreItem>
 </file>
 
 <file path=customXml/itemProps2.xml><?xml version="1.0" encoding="utf-8"?>
-<ds:datastoreItem xmlns:ds="http://schemas.openxmlformats.org/officeDocument/2006/customXml" ds:itemID="{F513D18B-2C73-4B92-9BB0-09733199523D}">
-  <ds:schemaRefs>
-    <ds:schemaRef ds:uri="http://schemas.microsoft.com/sharepoint/v3/contenttype/forms"/>
-  </ds:schemaRefs>
-</ds:datastoreItem>
-</file>
-
-<file path=customXml/itemProps3.xml><?xml version="1.0" encoding="utf-8"?>
 <ds:datastoreItem xmlns:ds="http://schemas.openxmlformats.org/officeDocument/2006/customXml" ds:itemID="{8E847A3D-948F-480B-B7E9-4639E8A12154}">
   <ds:schemaRefs>
     <ds:schemaRef ds:uri="http://schemas.microsoft.com/office/2006/metadata/contentType"/>
@@ -8942,12 +9557,18 @@
 </ds:datastoreItem>
 </file>
 
+<file path=customXml/itemProps3.xml><?xml version="1.0" encoding="utf-8"?>
+<ds:datastoreItem xmlns:ds="http://schemas.openxmlformats.org/officeDocument/2006/customXml" ds:itemID="{F513D18B-2C73-4B92-9BB0-09733199523D}">
+  <ds:schemaRefs>
+    <ds:schemaRef ds:uri="http://schemas.microsoft.com/sharepoint/v3/contenttype/forms"/>
+  </ds:schemaRefs>
+</ds:datastoreItem>
+</file>
+
 <file path=customXml/itemProps4.xml><?xml version="1.0" encoding="utf-8"?>
-<ds:datastoreItem xmlns:ds="http://schemas.openxmlformats.org/officeDocument/2006/customXml" ds:itemID="{8F3AB56E-E1EB-4234-B256-5A748EBCB684}">
+<ds:datastoreItem xmlns:ds="http://schemas.openxmlformats.org/officeDocument/2006/customXml" ds:itemID="{334189D0-CB17-4392-944A-60E899DEED08}">
   <ds:schemaRefs>
-    <ds:schemaRef ds:uri="http://schemas.microsoft.com/office/2006/metadata/properties"/>
-    <ds:schemaRef ds:uri="http://schemas.microsoft.com/office/infopath/2007/PartnerControls"/>
-    <ds:schemaRef ds:uri="71af3243-3dd4-4a8d-8c0d-dd76da1f02a5"/>
+    <ds:schemaRef ds:uri="http://schemas.openxmlformats.org/officeDocument/2006/bibliography"/>
   </ds:schemaRefs>
 </ds:datastoreItem>
 </file>
</xml_diff>